<commit_message>
minor changes to class diagram and added OCL paragraph
</commit_message>
<xml_diff>
--- a/D3/DocumentoDiArchitettura.docx
+++ b/D3/DocumentoDiArchitettura.docx
@@ -139,7 +139,13 @@
         <w:t>“utente”,</w:t>
       </w:r>
       <w:r>
-        <w:t xml:space="preserve"> il quale detiene le informazioni base che sono comuni a tutti e due gli attori appena citati.</w:t>
+        <w:t xml:space="preserve"> il quale </w:t>
+      </w:r>
+      <w:r>
+        <w:t>definisce</w:t>
+      </w:r>
+      <w:r>
+        <w:t xml:space="preserve"> le informazioni base che sono comuni a tutti e due gli attori appena citati.</w:t>
       </w:r>
     </w:p>
     <w:p>
@@ -185,14 +191,6 @@
       </w:pPr>
       <w:r>
         <w:t xml:space="preserve">Le classi Acquirente e Venditore hanno attributi e funzioni in comune con Utente tramite la generalizzazione. </w:t>
-      </w:r>
-    </w:p>
-    <w:p>
-      <w:pPr>
-        <w:ind w:left="708"/>
-      </w:pPr>
-      <w:r>
-        <w:t>Da sottolineare che la classe Utente implementa le interfacce del componente Gestore profilo del diagramma dei componenti.</w:t>
       </w:r>
     </w:p>
     <w:p>
@@ -206,9 +204,9 @@
         </w:rPr>
         <w:lastRenderedPageBreak/>
         <w:drawing>
-          <wp:inline distT="0" distB="0" distL="0" distR="0" wp14:anchorId="532ED585" wp14:editId="6BFE7111">
-            <wp:extent cx="2048216" cy="2705100"/>
-            <wp:effectExtent l="0" t="0" r="9525" b="0"/>
+          <wp:inline distT="0" distB="0" distL="0" distR="0" wp14:anchorId="532ED585" wp14:editId="64557F5A">
+            <wp:extent cx="2371088" cy="2791764"/>
+            <wp:effectExtent l="19050" t="19050" r="10795" b="27940"/>
             <wp:docPr id="1" name="Immagine 1"/>
             <wp:cNvGraphicFramePr>
               <a:graphicFrameLocks xmlns:a="http://schemas.openxmlformats.org/drawingml/2006/main" noChangeAspect="1"/>
@@ -218,116 +216,6 @@
                 <pic:pic xmlns:pic="http://schemas.openxmlformats.org/drawingml/2006/picture">
                   <pic:nvPicPr>
                     <pic:cNvPr id="1" name="Immagine 1"/>
-                    <pic:cNvPicPr/>
-                  </pic:nvPicPr>
-                  <pic:blipFill>
-                    <a:blip r:embed="rId5" cstate="print">
-                      <a:extLst>
-                        <a:ext uri="{28A0092B-C50C-407E-A947-70E740481C1C}">
-                          <a14:useLocalDpi xmlns:a14="http://schemas.microsoft.com/office/drawing/2010/main" val="0"/>
-                        </a:ext>
-                      </a:extLst>
-                    </a:blip>
-                    <a:stretch>
-                      <a:fillRect/>
-                    </a:stretch>
-                  </pic:blipFill>
-                  <pic:spPr>
-                    <a:xfrm>
-                      <a:off x="0" y="0"/>
-                      <a:ext cx="2057484" cy="2717340"/>
-                    </a:xfrm>
-                    <a:prstGeom prst="rect">
-                      <a:avLst/>
-                    </a:prstGeom>
-                  </pic:spPr>
-                </pic:pic>
-              </a:graphicData>
-            </a:graphic>
-          </wp:inline>
-        </w:drawing>
-      </w:r>
-    </w:p>
-    <w:p>
-      <w:pPr>
-        <w:ind w:left="708"/>
-        <w:jc w:val="center"/>
-      </w:pPr>
-    </w:p>
-    <w:p>
-      <w:pPr>
-        <w:pStyle w:val="Titolo2"/>
-        <w:numPr>
-          <w:ilvl w:val="0"/>
-          <w:numId w:val="5"/>
-        </w:numPr>
-      </w:pPr>
-      <w:r>
-        <w:t xml:space="preserve"> Gestione autenticazione</w:t>
-      </w:r>
-    </w:p>
-    <w:p>
-      <w:pPr>
-        <w:ind w:left="708"/>
-      </w:pPr>
-      <w:r>
-        <w:t>Dal diagramma dei componenti viene individuato il componente “Gestore autenticazione” il quale si occupa delle fasi di autenticazione, registrazione dell’utente e dell’eventuale cancellazione del profilo.</w:t>
-      </w:r>
-    </w:p>
-    <w:p>
-      <w:pPr>
-        <w:ind w:left="708"/>
-      </w:pPr>
-      <w:r>
-        <w:t>Per questo motivo è stata individuata una classe Autenticazione che si occuperà delle funzionalità appena descritte</w:t>
-      </w:r>
-      <w:r>
-        <w:t xml:space="preserve">. </w:t>
-      </w:r>
-    </w:p>
-    <w:p>
-      <w:pPr>
-        <w:ind w:left="708"/>
-      </w:pPr>
-      <w:r>
-        <w:t xml:space="preserve">La funzione </w:t>
-      </w:r>
-      <w:proofErr w:type="spellStart"/>
-      <w:proofErr w:type="gramStart"/>
-      <w:r>
-        <w:t>verificaCredenziali</w:t>
-      </w:r>
-      <w:proofErr w:type="spellEnd"/>
-      <w:r>
-        <w:t>(</w:t>
-      </w:r>
-      <w:proofErr w:type="gramEnd"/>
-      <w:r>
-        <w:t>) si occupa, tramite il passaggio alla classe degli attributi email e password, di verificare le credenziali inserite e in caso di conferma, cambiare lo stato dell’utente in autenticato.</w:t>
-      </w:r>
-    </w:p>
-    <w:p>
-      <w:pPr>
-        <w:ind w:left="708"/>
-        <w:jc w:val="center"/>
-      </w:pPr>
-      <w:r>
-        <w:rPr>
-          <w:noProof/>
-        </w:rPr>
-        <w:drawing>
-          <wp:inline distT="0" distB="0" distL="0" distR="0" wp14:anchorId="19836346" wp14:editId="56BE48FF">
-            <wp:extent cx="2956560" cy="1794244"/>
-            <wp:effectExtent l="0" t="0" r="0" b="0"/>
-            <wp:docPr id="2" name="Immagine 2"/>
-            <wp:cNvGraphicFramePr>
-              <a:graphicFrameLocks xmlns:a="http://schemas.openxmlformats.org/drawingml/2006/main" noChangeAspect="1"/>
-            </wp:cNvGraphicFramePr>
-            <a:graphic xmlns:a="http://schemas.openxmlformats.org/drawingml/2006/main">
-              <a:graphicData uri="http://schemas.openxmlformats.org/drawingml/2006/picture">
-                <pic:pic xmlns:pic="http://schemas.openxmlformats.org/drawingml/2006/picture">
-                  <pic:nvPicPr>
-                    <pic:cNvPr id="2" name="Immagine 2"/>
                     <pic:cNvPicPr/>
                   </pic:nvPicPr>
                   <pic:blipFill>
@@ -345,11 +233,16 @@
                   <pic:spPr>
                     <a:xfrm>
                       <a:off x="0" y="0"/>
-                      <a:ext cx="2964306" cy="1798945"/>
+                      <a:ext cx="2371088" cy="2791764"/>
                     </a:xfrm>
                     <a:prstGeom prst="rect">
                       <a:avLst/>
                     </a:prstGeom>
+                    <a:ln>
+                      <a:solidFill>
+                        <a:schemeClr val="tx1"/>
+                      </a:solidFill>
+                    </a:ln>
                   </pic:spPr>
                 </pic:pic>
               </a:graphicData>
@@ -362,68 +255,8 @@
       <w:pPr>
         <w:ind w:left="708"/>
       </w:pPr>
-    </w:p>
-    <w:p>
-      <w:pPr>
-        <w:pStyle w:val="Titolo2"/>
-        <w:numPr>
-          <w:ilvl w:val="0"/>
-          <w:numId w:val="5"/>
-        </w:numPr>
-      </w:pPr>
-      <w:r>
-        <w:t xml:space="preserve"> Gestione pagamento e ordine</w:t>
-      </w:r>
-    </w:p>
-    <w:p>
-      <w:pPr>
-        <w:ind w:left="708"/>
-      </w:pPr>
-      <w:r>
-        <w:t>Dal diagramma di contesto e dei componenti vengono individuati più entità che permettono la gestione dei pagamenti e degli ordini, i quali si interfacciano anche a sistemi esterni.</w:t>
-      </w:r>
-    </w:p>
-    <w:p>
-      <w:pPr>
-        <w:ind w:left="708"/>
-      </w:pPr>
-      <w:r>
-        <w:t>Da queste entità viene individuata la seguente classe: Ordine.</w:t>
-      </w:r>
-    </w:p>
-    <w:p>
-      <w:pPr>
-        <w:ind w:left="708"/>
-      </w:pPr>
-      <w:r>
-        <w:t xml:space="preserve">Tale classe </w:t>
-      </w:r>
-      <w:r>
-        <w:t xml:space="preserve">oltre che a modificare le quantità degli articoli disponibili all’interno del negozio in seguito all’acquisto, permette l’effettuazione del pagamento tramite interfaccia al sistema esterno per i pagamenti </w:t>
-      </w:r>
-      <w:proofErr w:type="spellStart"/>
-      <w:r>
-        <w:t>Paypal</w:t>
-      </w:r>
-      <w:proofErr w:type="spellEnd"/>
-      <w:r>
-        <w:t xml:space="preserve"> e anche alla creazione del codice di tracking, se richiesto, sempre tramite interfaccia al sistema esterno per le spedizioni </w:t>
-      </w:r>
-      <w:proofErr w:type="spellStart"/>
-      <w:r>
-        <w:t>Shippo</w:t>
-      </w:r>
-      <w:proofErr w:type="spellEnd"/>
-      <w:r>
-        <w:t xml:space="preserve"> (</w:t>
-      </w:r>
-      <w:proofErr w:type="spellStart"/>
-      <w:r>
-        <w:t>rif.</w:t>
-      </w:r>
-      <w:proofErr w:type="spellEnd"/>
-      <w:r>
-        <w:t xml:space="preserve"> Diagramma di contesto).</w:t>
+      <w:r>
+        <w:t>Inoltre, viene creata una classe Indirizzo che permette l’interfacciamento tramite api esterne di Google, la verifica dell’indirizzo indicato.</w:t>
       </w:r>
     </w:p>
     <w:p>
@@ -435,12 +268,11 @@
         <w:rPr>
           <w:noProof/>
         </w:rPr>
-        <w:lastRenderedPageBreak/>
         <w:drawing>
-          <wp:inline distT="0" distB="0" distL="0" distR="0" wp14:anchorId="77FD31FB" wp14:editId="33B3FFE4">
-            <wp:extent cx="2682240" cy="2997544"/>
-            <wp:effectExtent l="0" t="0" r="0" b="0"/>
-            <wp:docPr id="3" name="Immagine 3" descr="Immagine che contiene testo&#10;&#10;Descrizione generata automaticamente"/>
+          <wp:inline distT="0" distB="0" distL="0" distR="0" wp14:anchorId="388E7BF7" wp14:editId="737D3272">
+            <wp:extent cx="2442210" cy="1199567"/>
+            <wp:effectExtent l="19050" t="19050" r="15240" b="19685"/>
+            <wp:docPr id="4" name="Immagine 4"/>
             <wp:cNvGraphicFramePr>
               <a:graphicFrameLocks xmlns:a="http://schemas.openxmlformats.org/drawingml/2006/main" noChangeAspect="1"/>
             </wp:cNvGraphicFramePr>
@@ -448,11 +280,11 @@
               <a:graphicData uri="http://schemas.openxmlformats.org/drawingml/2006/picture">
                 <pic:pic xmlns:pic="http://schemas.openxmlformats.org/drawingml/2006/picture">
                   <pic:nvPicPr>
-                    <pic:cNvPr id="3" name="Immagine 3" descr="Immagine che contiene testo&#10;&#10;Descrizione generata automaticamente"/>
+                    <pic:cNvPr id="4" name="Immagine 4"/>
                     <pic:cNvPicPr/>
                   </pic:nvPicPr>
                   <pic:blipFill>
-                    <a:blip r:embed="rId7">
+                    <a:blip r:embed="rId7" cstate="print">
                       <a:extLst>
                         <a:ext uri="{28A0092B-C50C-407E-A947-70E740481C1C}">
                           <a14:useLocalDpi xmlns:a14="http://schemas.microsoft.com/office/drawing/2010/main" val="0"/>
@@ -466,11 +298,16 @@
                   <pic:spPr>
                     <a:xfrm>
                       <a:off x="0" y="0"/>
-                      <a:ext cx="2686774" cy="3002611"/>
+                      <a:ext cx="2462287" cy="1209428"/>
                     </a:xfrm>
                     <a:prstGeom prst="rect">
                       <a:avLst/>
                     </a:prstGeom>
+                    <a:ln>
+                      <a:solidFill>
+                        <a:schemeClr val="tx1"/>
+                      </a:solidFill>
+                    </a:ln>
                   </pic:spPr>
                 </pic:pic>
               </a:graphicData>
@@ -482,6 +319,7 @@
     <w:p>
       <w:pPr>
         <w:ind w:left="708"/>
+        <w:jc w:val="center"/>
       </w:pPr>
     </w:p>
     <w:p>
@@ -493,38 +331,46 @@
         </w:numPr>
       </w:pPr>
       <w:r>
-        <w:t xml:space="preserve"> Gestione carrello e </w:t>
-      </w:r>
-      <w:proofErr w:type="spellStart"/>
-      <w:r>
-        <w:t>wishlist</w:t>
-      </w:r>
-      <w:proofErr w:type="spellEnd"/>
-    </w:p>
-    <w:p>
-      <w:pPr>
-        <w:ind w:left="708"/>
-      </w:pPr>
-      <w:r>
-        <w:t xml:space="preserve">Dal diagramma dei componenti vengono individuate le classi Carrello e </w:t>
-      </w:r>
-      <w:proofErr w:type="spellStart"/>
-      <w:proofErr w:type="gramStart"/>
-      <w:r>
-        <w:t>Wishlist</w:t>
-      </w:r>
-      <w:proofErr w:type="spellEnd"/>
-      <w:proofErr w:type="gramEnd"/>
-      <w:r>
-        <w:t xml:space="preserve"> le quali permettono la gestione di una lista di contenuti, in questo caso annunci. </w:t>
-      </w:r>
-    </w:p>
-    <w:p>
-      <w:pPr>
-        <w:ind w:left="708"/>
-      </w:pPr>
-      <w:r>
-        <w:t>In quanto entrambe le classi presentano molte similitudini ad eccezione del carrello che presenta le funzionalità per effettuare il checkout, le classi presentano ereditarietà a partire dalla classe Lista che gestisce la sola lista dei contenuti e quindi mette a disposizione le funzionalità di aggiunta, rimozione e cancellazione dei contenuti dalla lista.</w:t>
+        <w:t xml:space="preserve"> Gestione autenticazione</w:t>
+      </w:r>
+    </w:p>
+    <w:p>
+      <w:pPr>
+        <w:ind w:left="708"/>
+      </w:pPr>
+      <w:r>
+        <w:t>Dal diagramma dei componenti viene individuato il componente “Gestore autenticazione” il quale si occupa delle fasi di autenticazione, registrazione dell’utente e dell’eventuale cancellazione del profilo.</w:t>
+      </w:r>
+    </w:p>
+    <w:p>
+      <w:pPr>
+        <w:ind w:left="708"/>
+      </w:pPr>
+      <w:r>
+        <w:t>Per questo motivo è stata individuata una classe Autenticazione che si occuperà delle funzionalità appena descritte</w:t>
+      </w:r>
+      <w:r>
+        <w:t xml:space="preserve">. </w:t>
+      </w:r>
+    </w:p>
+    <w:p>
+      <w:pPr>
+        <w:ind w:left="708"/>
+      </w:pPr>
+      <w:r>
+        <w:t xml:space="preserve">La funzione </w:t>
+      </w:r>
+      <w:r>
+        <w:t>di verifica credenziali</w:t>
+      </w:r>
+      <w:r>
+        <w:t xml:space="preserve"> si occupa, tramite il passaggio degli attributi e</w:t>
+      </w:r>
+      <w:r>
+        <w:t>-</w:t>
+      </w:r>
+      <w:r>
+        <w:t>mail e password, di verificare le credenziali inserite e in caso di conferma, cambiare lo stato dell’utente in autenticato.</w:t>
       </w:r>
     </w:p>
     <w:p>
@@ -537,10 +383,10 @@
           <w:noProof/>
         </w:rPr>
         <w:drawing>
-          <wp:inline distT="0" distB="0" distL="0" distR="0" wp14:anchorId="67B20838" wp14:editId="31DB5851">
-            <wp:extent cx="2369504" cy="4081145"/>
-            <wp:effectExtent l="0" t="0" r="0" b="0"/>
-            <wp:docPr id="5" name="Immagine 5"/>
+          <wp:inline distT="0" distB="0" distL="0" distR="0" wp14:anchorId="19836346" wp14:editId="51F90946">
+            <wp:extent cx="2773246" cy="1798945"/>
+            <wp:effectExtent l="19050" t="19050" r="27305" b="11430"/>
+            <wp:docPr id="2" name="Immagine 2"/>
             <wp:cNvGraphicFramePr>
               <a:graphicFrameLocks xmlns:a="http://schemas.openxmlformats.org/drawingml/2006/main" noChangeAspect="1"/>
             </wp:cNvGraphicFramePr>
@@ -548,7 +394,7 @@
               <a:graphicData uri="http://schemas.openxmlformats.org/drawingml/2006/picture">
                 <pic:pic xmlns:pic="http://schemas.openxmlformats.org/drawingml/2006/picture">
                   <pic:nvPicPr>
-                    <pic:cNvPr id="5" name="Immagine 5"/>
+                    <pic:cNvPr id="2" name="Immagine 2"/>
                     <pic:cNvPicPr/>
                   </pic:nvPicPr>
                   <pic:blipFill>
@@ -566,11 +412,16 @@
                   <pic:spPr>
                     <a:xfrm>
                       <a:off x="0" y="0"/>
-                      <a:ext cx="2375081" cy="4090750"/>
+                      <a:ext cx="2773246" cy="1798945"/>
                     </a:xfrm>
                     <a:prstGeom prst="rect">
                       <a:avLst/>
                     </a:prstGeom>
+                    <a:ln>
+                      <a:solidFill>
+                        <a:schemeClr val="tx1"/>
+                      </a:solidFill>
+                    </a:ln>
                   </pic:spPr>
                 </pic:pic>
               </a:graphicData>
@@ -581,6 +432,11 @@
     </w:p>
     <w:p>
       <w:pPr>
+        <w:ind w:left="708"/>
+      </w:pPr>
+    </w:p>
+    <w:p>
+      <w:pPr>
         <w:pStyle w:val="Titolo2"/>
         <w:numPr>
           <w:ilvl w:val="0"/>
@@ -589,45 +445,75 @@
       </w:pPr>
       <w:r>
         <w:lastRenderedPageBreak/>
-        <w:t xml:space="preserve"> Gestione negozio</w:t>
-      </w:r>
-    </w:p>
-    <w:p>
-      <w:pPr>
-        <w:ind w:left="708"/>
-      </w:pPr>
-      <w:r>
-        <w:t xml:space="preserve">Dal diagramma dei componenti viene individuata la classe </w:t>
-      </w:r>
-      <w:r>
-        <w:t>Negozio,</w:t>
-      </w:r>
-      <w:r>
-        <w:t xml:space="preserve"> la quale gestisce la visualizzazione degli annunci in base ai termini di ricerca inseriti dall’utente e degli eventuali filtri utilizzati.</w:t>
-      </w:r>
-    </w:p>
-    <w:p>
-      <w:pPr>
-        <w:ind w:left="708"/>
-      </w:pPr>
-      <w:r>
-        <w:t xml:space="preserve">In modo analogo alle classi precedentemente descritte (Carrello e </w:t>
+        <w:t xml:space="preserve"> Gestione pagamento e ordine</w:t>
+      </w:r>
+    </w:p>
+    <w:p>
+      <w:pPr>
+        <w:ind w:left="708"/>
+      </w:pPr>
+      <w:r>
+        <w:t>Dal diagramma di contesto e dei componenti vengono individuati più entità che permettono la gestione dei pagamenti e degli ordini, i quali si interfacciano anche a sistemi esterni.</w:t>
+      </w:r>
+    </w:p>
+    <w:p>
+      <w:pPr>
+        <w:ind w:left="708"/>
+      </w:pPr>
+      <w:r>
+        <w:t>Da queste entità viene individuata la seguente classe: Ordine.</w:t>
+      </w:r>
+    </w:p>
+    <w:p>
+      <w:pPr>
+        <w:ind w:left="708"/>
+      </w:pPr>
+      <w:r>
+        <w:t xml:space="preserve">Tale classe </w:t>
+      </w:r>
+      <w:r>
+        <w:t xml:space="preserve">oltre che a modificare le quantità degli articoli disponibili all’interno del negozio in seguito all’acquisto, permette l’effettuazione del pagamento tramite interfaccia al sistema esterno per i pagamenti </w:t>
       </w:r>
       <w:proofErr w:type="spellStart"/>
       <w:r>
-        <w:t>Wishlist</w:t>
+        <w:t>Paypal</w:t>
       </w:r>
       <w:proofErr w:type="spellEnd"/>
       <w:r>
-        <w:t>), la classe Carello eredita gli attributi e le funzioni della classe Lista.</w:t>
-      </w:r>
-    </w:p>
-    <w:p>
-      <w:pPr>
-        <w:ind w:left="708"/>
-      </w:pPr>
-      <w:r>
-        <w:t>Inoltre, come indicato ad inizio punto, la classe Negozio deve poter anche applicare i filtri ai termini di ricerca. Per questo motivo Negozio, tramite una relazione “applica”, è relazionata alla classe Filtro, derivata dal diagramma dei componenti.</w:t>
+        <w:t xml:space="preserve">, </w:t>
+      </w:r>
+      <w:r>
+        <w:t xml:space="preserve">la creazione del codice di tracking, se richiesto, sempre tramite interfaccia al sistema esterno per le spedizioni </w:t>
+      </w:r>
+      <w:proofErr w:type="spellStart"/>
+      <w:r>
+        <w:t>Shippo</w:t>
+      </w:r>
+      <w:proofErr w:type="spellEnd"/>
+      <w:r>
+        <w:t xml:space="preserve"> </w:t>
+      </w:r>
+      <w:r>
+        <w:t xml:space="preserve">ed infine l’invio di </w:t>
+      </w:r>
+      <w:proofErr w:type="gramStart"/>
+      <w:r>
+        <w:t>un’email</w:t>
+      </w:r>
+      <w:proofErr w:type="gramEnd"/>
+      <w:r>
+        <w:t xml:space="preserve"> di conferma per conferma ordine </w:t>
+      </w:r>
+      <w:r>
+        <w:t>(</w:t>
+      </w:r>
+      <w:proofErr w:type="spellStart"/>
+      <w:r>
+        <w:t>rif.</w:t>
+      </w:r>
+      <w:proofErr w:type="spellEnd"/>
+      <w:r>
+        <w:t xml:space="preserve"> Diagramma di contesto).</w:t>
       </w:r>
     </w:p>
     <w:p>
@@ -640,10 +526,10 @@
           <w:noProof/>
         </w:rPr>
         <w:drawing>
-          <wp:inline distT="0" distB="0" distL="0" distR="0" wp14:anchorId="77F95E20" wp14:editId="6CD7B605">
-            <wp:extent cx="5585460" cy="1216423"/>
-            <wp:effectExtent l="0" t="0" r="0" b="3175"/>
-            <wp:docPr id="6" name="Immagine 6"/>
+          <wp:inline distT="0" distB="0" distL="0" distR="0" wp14:anchorId="77FD31FB" wp14:editId="35C4217D">
+            <wp:extent cx="2686774" cy="2585693"/>
+            <wp:effectExtent l="19050" t="19050" r="18415" b="24765"/>
+            <wp:docPr id="3" name="Immagine 3"/>
             <wp:cNvGraphicFramePr>
               <a:graphicFrameLocks xmlns:a="http://schemas.openxmlformats.org/drawingml/2006/main" noChangeAspect="1"/>
             </wp:cNvGraphicFramePr>
@@ -651,7 +537,7 @@
               <a:graphicData uri="http://schemas.openxmlformats.org/drawingml/2006/picture">
                 <pic:pic xmlns:pic="http://schemas.openxmlformats.org/drawingml/2006/picture">
                   <pic:nvPicPr>
-                    <pic:cNvPr id="6" name="Immagine 6"/>
+                    <pic:cNvPr id="3" name="Immagine 3"/>
                     <pic:cNvPicPr/>
                   </pic:nvPicPr>
                   <pic:blipFill>
@@ -669,11 +555,16 @@
                   <pic:spPr>
                     <a:xfrm>
                       <a:off x="0" y="0"/>
-                      <a:ext cx="5664459" cy="1233628"/>
+                      <a:ext cx="2686774" cy="2585693"/>
                     </a:xfrm>
                     <a:prstGeom prst="rect">
                       <a:avLst/>
                     </a:prstGeom>
+                    <a:ln>
+                      <a:solidFill>
+                        <a:schemeClr val="tx1"/>
+                      </a:solidFill>
+                    </a:ln>
                   </pic:spPr>
                 </pic:pic>
               </a:graphicData>
@@ -685,7 +576,6 @@
     <w:p>
       <w:pPr>
         <w:ind w:left="708"/>
-        <w:jc w:val="center"/>
       </w:pPr>
     </w:p>
     <w:p>
@@ -697,39 +587,44 @@
         </w:numPr>
       </w:pPr>
       <w:r>
-        <w:t xml:space="preserve"> Gestione chat</w:t>
-      </w:r>
-    </w:p>
-    <w:p>
-      <w:pPr>
-        <w:ind w:left="708"/>
-      </w:pPr>
-      <w:r>
-        <w:t>Dal diagramma dei componenti e dal diagramma di contesto, viene individuata la necessità di dover creare delle classi per poter permettere la possibilità di scambiare messaggi e allegati fra i vari utenti all’interno della chat.</w:t>
-      </w:r>
-    </w:p>
-    <w:p>
-      <w:pPr>
-        <w:ind w:left="708"/>
-      </w:pPr>
-      <w:r>
-        <w:t>Si vengono a formare le seguenti classi: Contatto, Messaggio e Chat. In ordine, la classe Contatto non è altro che una classe che implementa le funzionalità di una rubrica; la classe Messaggio che rappresenta l’entità che viene scambiata fra gli utenti ed infine la classe Chat che gestisce lo scambio di messaggio fra due utenti.</w:t>
-      </w:r>
-    </w:p>
-    <w:p>
-      <w:pPr>
-        <w:ind w:left="708"/>
-      </w:pPr>
-      <w:r>
-        <w:t>Nessuna delle classi presenta ereditarietà ma solamente relazioni semplici.</w:t>
-      </w:r>
-    </w:p>
-    <w:p>
-      <w:pPr>
-        <w:ind w:left="708"/>
-      </w:pPr>
-      <w:r>
-        <w:t>Di seguito, le classi con i relativi attributi e le funzioni messe a disposizione.</w:t>
+        <w:t xml:space="preserve"> Gestione carrello e </w:t>
+      </w:r>
+      <w:proofErr w:type="spellStart"/>
+      <w:r>
+        <w:t>wishlist</w:t>
+      </w:r>
+      <w:proofErr w:type="spellEnd"/>
+    </w:p>
+    <w:p>
+      <w:pPr>
+        <w:ind w:left="708"/>
+      </w:pPr>
+      <w:r>
+        <w:t xml:space="preserve">Dal diagramma dei componenti vengono individuate le classi Carrello e </w:t>
+      </w:r>
+      <w:proofErr w:type="spellStart"/>
+      <w:proofErr w:type="gramStart"/>
+      <w:r>
+        <w:t>Wishlist</w:t>
+      </w:r>
+      <w:proofErr w:type="spellEnd"/>
+      <w:proofErr w:type="gramEnd"/>
+      <w:r>
+        <w:t xml:space="preserve"> le quali permettono la gestione di una lista di contenuti, in questo caso annunci. </w:t>
+      </w:r>
+    </w:p>
+    <w:p>
+      <w:pPr>
+        <w:ind w:left="708"/>
+      </w:pPr>
+      <w:r>
+        <w:t xml:space="preserve">In quanto entrambe le classi presentano molte similitudini ad eccezione del carrello che presenta le funzionalità per effettuare il checkout, </w:t>
+      </w:r>
+      <w:r>
+        <w:t>entrambe</w:t>
+      </w:r>
+      <w:r>
+        <w:t xml:space="preserve"> presentano ereditarietà a partire dalla classe Lista che gestisce la sola lista dei contenuti e quindi mette a disposizione le funzionalità di aggiunta, rimozione e cancellazione dei contenuti dalla lista.</w:t>
       </w:r>
     </w:p>
     <w:p>
@@ -741,11 +636,12 @@
         <w:rPr>
           <w:noProof/>
         </w:rPr>
+        <w:lastRenderedPageBreak/>
         <w:drawing>
-          <wp:inline distT="0" distB="0" distL="0" distR="0" wp14:anchorId="4982E179" wp14:editId="524714CE">
-            <wp:extent cx="4898603" cy="2987040"/>
-            <wp:effectExtent l="0" t="0" r="0" b="3810"/>
-            <wp:docPr id="7" name="Immagine 7"/>
+          <wp:inline distT="0" distB="0" distL="0" distR="0" wp14:anchorId="67B20838" wp14:editId="09777E4A">
+            <wp:extent cx="2375081" cy="3194522"/>
+            <wp:effectExtent l="19050" t="19050" r="25400" b="25400"/>
+            <wp:docPr id="5" name="Immagine 5"/>
             <wp:cNvGraphicFramePr>
               <a:graphicFrameLocks xmlns:a="http://schemas.openxmlformats.org/drawingml/2006/main" noChangeAspect="1"/>
             </wp:cNvGraphicFramePr>
@@ -753,7 +649,7 @@
               <a:graphicData uri="http://schemas.openxmlformats.org/drawingml/2006/picture">
                 <pic:pic xmlns:pic="http://schemas.openxmlformats.org/drawingml/2006/picture">
                   <pic:nvPicPr>
-                    <pic:cNvPr id="7" name="Immagine 7"/>
+                    <pic:cNvPr id="5" name="Immagine 5"/>
                     <pic:cNvPicPr/>
                   </pic:nvPicPr>
                   <pic:blipFill>
@@ -771,11 +667,16 @@
                   <pic:spPr>
                     <a:xfrm>
                       <a:off x="0" y="0"/>
-                      <a:ext cx="4913247" cy="2995969"/>
+                      <a:ext cx="2375081" cy="3194522"/>
                     </a:xfrm>
                     <a:prstGeom prst="rect">
                       <a:avLst/>
                     </a:prstGeom>
+                    <a:ln>
+                      <a:solidFill>
+                        <a:schemeClr val="tx1"/>
+                      </a:solidFill>
+                    </a:ln>
                   </pic:spPr>
                 </pic:pic>
               </a:graphicData>
@@ -786,6 +687,12 @@
     </w:p>
     <w:p>
       <w:pPr>
+        <w:ind w:left="708"/>
+        <w:jc w:val="center"/>
+      </w:pPr>
+    </w:p>
+    <w:p>
+      <w:pPr>
         <w:pStyle w:val="Titolo2"/>
         <w:numPr>
           <w:ilvl w:val="0"/>
@@ -793,24 +700,45 @@
         </w:numPr>
       </w:pPr>
       <w:r>
-        <w:lastRenderedPageBreak/>
-        <w:t xml:space="preserve"> Gestione proposte</w:t>
-      </w:r>
-    </w:p>
-    <w:p>
-      <w:pPr>
-        <w:ind w:left="708"/>
-      </w:pPr>
-      <w:r>
-        <w:t>Dal diagramma dei componenti si nota la necessità di creare una classe che permetta la gestione delle proposte d’acquisto ovvero, la possibilità di creazione ed accettazione e/o rigetto di esse da parte dei venditori.</w:t>
-      </w:r>
-    </w:p>
-    <w:p>
-      <w:pPr>
-        <w:ind w:left="708"/>
-      </w:pPr>
-      <w:r>
-        <w:t>Per tali motivi viene creata la classe Proposta, la quale condivide due relazioni con la classe Acquirente e Venditore in quanto entrambi gli utenti, anche se hanno funzionalità diverse, devono agire sulla stessa entità.</w:t>
+        <w:t xml:space="preserve"> Gestione negozio</w:t>
+      </w:r>
+    </w:p>
+    <w:p>
+      <w:pPr>
+        <w:ind w:left="708"/>
+      </w:pPr>
+      <w:r>
+        <w:t xml:space="preserve">Dal diagramma dei componenti viene individuata la classe </w:t>
+      </w:r>
+      <w:r>
+        <w:t>Negozio,</w:t>
+      </w:r>
+      <w:r>
+        <w:t xml:space="preserve"> la quale gestisce la visualizzazione degli annunci in base ai termini di ricerca inseriti dall’utente e degli eventuali filtri utilizzati.</w:t>
+      </w:r>
+    </w:p>
+    <w:p>
+      <w:pPr>
+        <w:ind w:left="708"/>
+      </w:pPr>
+      <w:r>
+        <w:t xml:space="preserve">In modo analogo alle classi precedentemente descritte (Carrello e </w:t>
+      </w:r>
+      <w:proofErr w:type="spellStart"/>
+      <w:r>
+        <w:t>Wishlist</w:t>
+      </w:r>
+      <w:proofErr w:type="spellEnd"/>
+      <w:r>
+        <w:t>), la classe Carello eredita gli attributi e le funzioni della classe Lista.</w:t>
+      </w:r>
+    </w:p>
+    <w:p>
+      <w:pPr>
+        <w:ind w:left="708"/>
+      </w:pPr>
+      <w:r>
+        <w:t>Inoltre, come indicato ad inizio punto, la classe Negozio deve poter anche applicare i filtri ai termini di ricerca. Per questo motivo Negozio, tramite una relazione “applica”, è relazionata alla classe Filtro, derivata dal diagramma dei componenti.</w:t>
       </w:r>
     </w:p>
     <w:p>
@@ -823,10 +751,10 @@
           <w:noProof/>
         </w:rPr>
         <w:drawing>
-          <wp:inline distT="0" distB="0" distL="0" distR="0" wp14:anchorId="316F544F" wp14:editId="5E2D25CB">
-            <wp:extent cx="2651760" cy="3278244"/>
-            <wp:effectExtent l="0" t="0" r="0" b="0"/>
-            <wp:docPr id="9" name="Immagine 9"/>
+          <wp:inline distT="0" distB="0" distL="0" distR="0" wp14:anchorId="77F95E20" wp14:editId="1E6A3948">
+            <wp:extent cx="5457193" cy="1233628"/>
+            <wp:effectExtent l="19050" t="19050" r="10160" b="24130"/>
+            <wp:docPr id="6" name="Immagine 6"/>
             <wp:cNvGraphicFramePr>
               <a:graphicFrameLocks xmlns:a="http://schemas.openxmlformats.org/drawingml/2006/main" noChangeAspect="1"/>
             </wp:cNvGraphicFramePr>
@@ -834,7 +762,7 @@
               <a:graphicData uri="http://schemas.openxmlformats.org/drawingml/2006/picture">
                 <pic:pic xmlns:pic="http://schemas.openxmlformats.org/drawingml/2006/picture">
                   <pic:nvPicPr>
-                    <pic:cNvPr id="9" name="Immagine 9"/>
+                    <pic:cNvPr id="6" name="Immagine 6"/>
                     <pic:cNvPicPr/>
                   </pic:nvPicPr>
                   <pic:blipFill>
@@ -852,11 +780,16 @@
                   <pic:spPr>
                     <a:xfrm>
                       <a:off x="0" y="0"/>
-                      <a:ext cx="2658174" cy="3286174"/>
+                      <a:ext cx="5457193" cy="1233628"/>
                     </a:xfrm>
                     <a:prstGeom prst="rect">
                       <a:avLst/>
                     </a:prstGeom>
+                    <a:ln>
+                      <a:solidFill>
+                        <a:schemeClr val="tx1"/>
+                      </a:solidFill>
+                    </a:ln>
                   </pic:spPr>
                 </pic:pic>
               </a:graphicData>
@@ -866,20 +799,11 @@
       </w:r>
     </w:p>
     <w:p>
-      <w:r>
-        <w:tab/>
-        <w:t xml:space="preserve">(stranamente immagine </w:t>
-      </w:r>
-      <w:proofErr w:type="spellStart"/>
-      <w:r>
-        <w:t>buggata</w:t>
-      </w:r>
-      <w:proofErr w:type="spellEnd"/>
-      <w:r>
-        <w:t>)</w:t>
-      </w:r>
-    </w:p>
-    <w:p/>
+      <w:pPr>
+        <w:ind w:left="708"/>
+        <w:jc w:val="center"/>
+      </w:pPr>
+    </w:p>
     <w:p>
       <w:pPr>
         <w:pStyle w:val="Titolo2"/>
@@ -889,42 +813,32 @@
         </w:numPr>
       </w:pPr>
       <w:r>
-        <w:t xml:space="preserve"> Gestione e visualizzazione annunci</w:t>
-      </w:r>
-    </w:p>
-    <w:p>
-      <w:pPr>
-        <w:ind w:left="708"/>
-      </w:pPr>
-      <w:r>
-        <w:t xml:space="preserve">Dal diagramma dei componenti e stata individuata la classe Annuncio che rappresenta l’entità più importante del sistema </w:t>
-      </w:r>
-      <w:proofErr w:type="spellStart"/>
-      <w:r>
-        <w:t>Skupply</w:t>
-      </w:r>
-      <w:proofErr w:type="spellEnd"/>
-      <w:r>
-        <w:t>. Tale classe detiene tutti gli attributi necessari per la rappresentazione più dettagliata possibile dell’annuncio e mette a disposizione le funzionalità denotate sia dalle interfacce del componente Gestore annunci e Visualizzatore annuncio ma anche dei flussi del diagramma di contesto.</w:t>
-      </w:r>
-    </w:p>
-    <w:p>
-      <w:pPr>
-        <w:ind w:left="708"/>
-      </w:pPr>
-      <w:r>
-        <w:t>Vista l’importanza della classe e delle funzionalità richiesta, si è optato per una divisione delle informazioni rendendole classi assestanti. Categoria e Recensione sono un esempio.</w:t>
-      </w:r>
-    </w:p>
-    <w:p>
-      <w:pPr>
-        <w:ind w:left="708"/>
-      </w:pPr>
-      <w:r>
-        <w:t>Le tre classi risultanti sono in relazione oltre che tra di loro, anche alle classi Utente e Venditore</w:t>
-      </w:r>
-      <w:r>
-        <w:t>.</w:t>
+        <w:t xml:space="preserve"> Gestione chat</w:t>
+      </w:r>
+    </w:p>
+    <w:p>
+      <w:pPr>
+        <w:ind w:left="708"/>
+      </w:pPr>
+      <w:r>
+        <w:t>Dal diagramma dei componenti e dal diagramma di contesto, viene individuata la necessità di dover creare delle classi per poter permettere la possibilità di scambiare messaggi e allegati fra i vari utenti all’interno della chat.</w:t>
+      </w:r>
+    </w:p>
+    <w:p>
+      <w:pPr>
+        <w:ind w:left="708"/>
+      </w:pPr>
+      <w:r>
+        <w:t>Si vengono a formare le seguenti classi: Contatto, Messaggio e Chat. In ordine, la classe Contatto non è altro che una classe che implementa le funzionalità di una rubrica; la classe Messaggio che rappresenta l’entità che viene scambiata fra gli utenti ed infine la classe Chat che gestisce lo scambio di messaggio fra due utenti.</w:t>
+      </w:r>
+    </w:p>
+    <w:p>
+      <w:pPr>
+        <w:ind w:left="708"/>
+      </w:pPr>
+      <w:r>
+        <w:lastRenderedPageBreak/>
+        <w:t>Di seguito, le classi con i relativi attributi e le funzioni messe a disposizione.</w:t>
       </w:r>
     </w:p>
     <w:p>
@@ -936,12 +850,11 @@
         <w:rPr>
           <w:noProof/>
         </w:rPr>
-        <w:lastRenderedPageBreak/>
         <w:drawing>
-          <wp:inline distT="0" distB="0" distL="0" distR="0" wp14:anchorId="1A2A6064" wp14:editId="50FB6EF5">
-            <wp:extent cx="2860675" cy="3103880"/>
-            <wp:effectExtent l="0" t="0" r="0" b="1270"/>
-            <wp:docPr id="11" name="Immagine 11"/>
+          <wp:inline distT="0" distB="0" distL="0" distR="0" wp14:anchorId="4982E179" wp14:editId="701CB142">
+            <wp:extent cx="3006999" cy="2995969"/>
+            <wp:effectExtent l="19050" t="19050" r="22225" b="13970"/>
+            <wp:docPr id="7" name="Immagine 7"/>
             <wp:cNvGraphicFramePr>
               <a:graphicFrameLocks xmlns:a="http://schemas.openxmlformats.org/drawingml/2006/main" noChangeAspect="1"/>
             </wp:cNvGraphicFramePr>
@@ -949,7 +862,7 @@
               <a:graphicData uri="http://schemas.openxmlformats.org/drawingml/2006/picture">
                 <pic:pic xmlns:pic="http://schemas.openxmlformats.org/drawingml/2006/picture">
                   <pic:nvPicPr>
-                    <pic:cNvPr id="11" name="Immagine 11"/>
+                    <pic:cNvPr id="7" name="Immagine 7"/>
                     <pic:cNvPicPr/>
                   </pic:nvPicPr>
                   <pic:blipFill>
@@ -967,11 +880,16 @@
                   <pic:spPr>
                     <a:xfrm>
                       <a:off x="0" y="0"/>
-                      <a:ext cx="2860675" cy="3103880"/>
+                      <a:ext cx="3006999" cy="2995969"/>
                     </a:xfrm>
                     <a:prstGeom prst="rect">
                       <a:avLst/>
                     </a:prstGeom>
+                    <a:ln>
+                      <a:solidFill>
+                        <a:schemeClr val="tx1"/>
+                      </a:solidFill>
+                    </a:ln>
                   </pic:spPr>
                 </pic:pic>
               </a:graphicData>
@@ -988,6 +906,40 @@
     </w:p>
     <w:p>
       <w:pPr>
+        <w:pStyle w:val="Titolo2"/>
+        <w:numPr>
+          <w:ilvl w:val="0"/>
+          <w:numId w:val="5"/>
+        </w:numPr>
+      </w:pPr>
+      <w:r>
+        <w:t xml:space="preserve"> Gestione proposte</w:t>
+      </w:r>
+    </w:p>
+    <w:p>
+      <w:pPr>
+        <w:ind w:left="708"/>
+      </w:pPr>
+      <w:r>
+        <w:t>Dal diagramma dei componenti si nota la necessità di creare una classe che permetta la gestione delle proposte d’acquisto ovvero, la possibilità di creazione ed accettazione e/o rigetto di esse da parte de</w:t>
+      </w:r>
+      <w:r>
+        <w:t xml:space="preserve">gli acquirenti e </w:t>
+      </w:r>
+      <w:r>
+        <w:t>venditori.</w:t>
+      </w:r>
+    </w:p>
+    <w:p>
+      <w:pPr>
+        <w:ind w:left="708"/>
+      </w:pPr>
+      <w:r>
+        <w:t>Per tali motivi viene creata la classe Proposta, la quale condivide due relazioni con la classe Acquirente e Venditore in quanto entrambi gli utenti, anche se hanno funzionalità diverse, devono agire sulla stessa entità.</w:t>
+      </w:r>
+    </w:p>
+    <w:p>
+      <w:pPr>
         <w:ind w:left="708"/>
         <w:jc w:val="center"/>
       </w:pPr>
@@ -996,10 +948,10 @@
           <w:noProof/>
         </w:rPr>
         <w:drawing>
-          <wp:inline distT="0" distB="0" distL="0" distR="0" wp14:anchorId="208B4894" wp14:editId="246FD970">
-            <wp:extent cx="2954126" cy="2310765"/>
-            <wp:effectExtent l="0" t="0" r="0" b="0"/>
-            <wp:docPr id="12" name="Immagine 12"/>
+          <wp:inline distT="0" distB="0" distL="0" distR="0" wp14:anchorId="316F544F" wp14:editId="59198609">
+            <wp:extent cx="2658174" cy="2676048"/>
+            <wp:effectExtent l="19050" t="19050" r="27940" b="10160"/>
+            <wp:docPr id="9" name="Immagine 9"/>
             <wp:cNvGraphicFramePr>
               <a:graphicFrameLocks xmlns:a="http://schemas.openxmlformats.org/drawingml/2006/main" noChangeAspect="1"/>
             </wp:cNvGraphicFramePr>
@@ -1007,7 +959,7 @@
               <a:graphicData uri="http://schemas.openxmlformats.org/drawingml/2006/picture">
                 <pic:pic xmlns:pic="http://schemas.openxmlformats.org/drawingml/2006/picture">
                   <pic:nvPicPr>
-                    <pic:cNvPr id="12" name="Immagine 12"/>
+                    <pic:cNvPr id="9" name="Immagine 9"/>
                     <pic:cNvPicPr/>
                   </pic:nvPicPr>
                   <pic:blipFill>
@@ -1025,11 +977,16 @@
                   <pic:spPr>
                     <a:xfrm>
                       <a:off x="0" y="0"/>
-                      <a:ext cx="2961041" cy="2316174"/>
+                      <a:ext cx="2658174" cy="2676048"/>
                     </a:xfrm>
                     <a:prstGeom prst="rect">
                       <a:avLst/>
                     </a:prstGeom>
+                    <a:ln>
+                      <a:solidFill>
+                        <a:schemeClr val="tx1"/>
+                      </a:solidFill>
+                    </a:ln>
                   </pic:spPr>
                 </pic:pic>
               </a:graphicData>
@@ -1039,20 +996,11 @@
       </w:r>
     </w:p>
     <w:p>
-      <w:r>
-        <w:tab/>
-        <w:t>(di nuovo bug immagini)</w:t>
-      </w:r>
-    </w:p>
-    <w:p/>
-    <w:p/>
-    <w:p/>
-    <w:p/>
-    <w:p/>
-    <w:p/>
-    <w:p/>
-    <w:p/>
-    <w:p/>
+      <w:pPr>
+        <w:ind w:left="708"/>
+        <w:jc w:val="center"/>
+      </w:pPr>
+    </w:p>
     <w:p>
       <w:pPr>
         <w:pStyle w:val="Titolo2"/>
@@ -1062,15 +1010,42 @@
         </w:numPr>
       </w:pPr>
       <w:r>
+        <w:t xml:space="preserve"> Gestione e visualizzazione annunci</w:t>
+      </w:r>
+    </w:p>
+    <w:p>
+      <w:pPr>
+        <w:ind w:left="708"/>
+      </w:pPr>
+      <w:r>
+        <w:t xml:space="preserve">Dal diagramma dei componenti </w:t>
+      </w:r>
+      <w:r>
+        <w:t>è</w:t>
+      </w:r>
+      <w:r>
+        <w:t xml:space="preserve"> stata individuata la classe Annuncio che rappresenta l’entità più importante del sistema </w:t>
+      </w:r>
+      <w:proofErr w:type="spellStart"/>
+      <w:r>
+        <w:t>Skupply</w:t>
+      </w:r>
+      <w:proofErr w:type="spellEnd"/>
+      <w:r>
+        <w:t xml:space="preserve">. Tale classe detiene tutti gli attributi necessari per la </w:t>
+      </w:r>
+      <w:r>
         <w:lastRenderedPageBreak/>
-        <w:t xml:space="preserve"> Diagramma delle classi complessivo</w:t>
-      </w:r>
-    </w:p>
-    <w:p>
-      <w:pPr>
-        <w:ind w:left="708"/>
-        <w:jc w:val="center"/>
-      </w:pPr>
+        <w:t>rappresentazione più dettagliata possibile dell’annuncio e mette a disposizione le funzionalità denotate sia dalle interfacce del componente Gestore annunci e Visualizzatore annuncio ma anche dei flussi del diagramma di contesto.</w:t>
+      </w:r>
+    </w:p>
+    <w:p>
+      <w:pPr>
+        <w:ind w:left="708"/>
+      </w:pPr>
+      <w:r>
+        <w:t>Vista l’importanza della classe e delle funzionalità richiesta, si è optato per una divisione delle informazioni rendendole classi assestanti. Categoria e Recensione sono un esempio.</w:t>
+      </w:r>
     </w:p>
     <w:p>
       <w:pPr>
@@ -1082,10 +1057,10 @@
           <w:noProof/>
         </w:rPr>
         <w:drawing>
-          <wp:inline distT="0" distB="0" distL="0" distR="0" wp14:anchorId="7ABFCC1C" wp14:editId="273DDDD4">
-            <wp:extent cx="6120130" cy="4084955"/>
-            <wp:effectExtent l="0" t="0" r="0" b="0"/>
-            <wp:docPr id="13" name="Immagine 13"/>
+          <wp:inline distT="0" distB="0" distL="0" distR="0" wp14:anchorId="1A2A6064" wp14:editId="6979B34C">
+            <wp:extent cx="2800350" cy="4964781"/>
+            <wp:effectExtent l="19050" t="19050" r="19050" b="26670"/>
+            <wp:docPr id="11" name="Immagine 11"/>
             <wp:cNvGraphicFramePr>
               <a:graphicFrameLocks xmlns:a="http://schemas.openxmlformats.org/drawingml/2006/main" noChangeAspect="1"/>
             </wp:cNvGraphicFramePr>
@@ -1093,7 +1068,7 @@
               <a:graphicData uri="http://schemas.openxmlformats.org/drawingml/2006/picture">
                 <pic:pic xmlns:pic="http://schemas.openxmlformats.org/drawingml/2006/picture">
                   <pic:nvPicPr>
-                    <pic:cNvPr id="13" name="Immagine 13"/>
+                    <pic:cNvPr id="11" name="Immagine 11"/>
                     <pic:cNvPicPr/>
                   </pic:nvPicPr>
                   <pic:blipFill>
@@ -1111,7 +1086,601 @@
                   <pic:spPr>
                     <a:xfrm>
                       <a:off x="0" y="0"/>
-                      <a:ext cx="6120130" cy="4084955"/>
+                      <a:ext cx="2810998" cy="4983658"/>
+                    </a:xfrm>
+                    <a:prstGeom prst="rect">
+                      <a:avLst/>
+                    </a:prstGeom>
+                    <a:ln>
+                      <a:solidFill>
+                        <a:schemeClr val="tx1"/>
+                      </a:solidFill>
+                    </a:ln>
+                  </pic:spPr>
+                </pic:pic>
+              </a:graphicData>
+            </a:graphic>
+          </wp:inline>
+        </w:drawing>
+      </w:r>
+    </w:p>
+    <w:p>
+      <w:pPr>
+        <w:ind w:left="708"/>
+        <w:jc w:val="center"/>
+      </w:pPr>
+    </w:p>
+    <w:p>
+      <w:pPr>
+        <w:ind w:left="708"/>
+        <w:jc w:val="center"/>
+      </w:pPr>
+      <w:r>
+        <w:rPr>
+          <w:noProof/>
+        </w:rPr>
+        <w:drawing>
+          <wp:inline distT="0" distB="0" distL="0" distR="0" wp14:anchorId="208B4894" wp14:editId="6FB6AD42">
+            <wp:extent cx="3775710" cy="1067758"/>
+            <wp:effectExtent l="19050" t="19050" r="15240" b="18415"/>
+            <wp:docPr id="12" name="Immagine 12"/>
+            <wp:cNvGraphicFramePr>
+              <a:graphicFrameLocks xmlns:a="http://schemas.openxmlformats.org/drawingml/2006/main" noChangeAspect="1"/>
+            </wp:cNvGraphicFramePr>
+            <a:graphic xmlns:a="http://schemas.openxmlformats.org/drawingml/2006/main">
+              <a:graphicData uri="http://schemas.openxmlformats.org/drawingml/2006/picture">
+                <pic:pic xmlns:pic="http://schemas.openxmlformats.org/drawingml/2006/picture">
+                  <pic:nvPicPr>
+                    <pic:cNvPr id="12" name="Immagine 12"/>
+                    <pic:cNvPicPr/>
+                  </pic:nvPicPr>
+                  <pic:blipFill>
+                    <a:blip r:embed="rId15" cstate="print">
+                      <a:extLst>
+                        <a:ext uri="{28A0092B-C50C-407E-A947-70E740481C1C}">
+                          <a14:useLocalDpi xmlns:a14="http://schemas.microsoft.com/office/drawing/2010/main" val="0"/>
+                        </a:ext>
+                      </a:extLst>
+                    </a:blip>
+                    <a:stretch>
+                      <a:fillRect/>
+                    </a:stretch>
+                  </pic:blipFill>
+                  <pic:spPr>
+                    <a:xfrm>
+                      <a:off x="0" y="0"/>
+                      <a:ext cx="3799784" cy="1074566"/>
+                    </a:xfrm>
+                    <a:prstGeom prst="rect">
+                      <a:avLst/>
+                    </a:prstGeom>
+                    <a:ln>
+                      <a:solidFill>
+                        <a:schemeClr val="tx1"/>
+                      </a:solidFill>
+                    </a:ln>
+                  </pic:spPr>
+                </pic:pic>
+              </a:graphicData>
+            </a:graphic>
+          </wp:inline>
+        </w:drawing>
+      </w:r>
+    </w:p>
+    <w:p>
+      <w:r>
+        <w:tab/>
+      </w:r>
+    </w:p>
+    <w:p/>
+    <w:p/>
+    <w:p/>
+    <w:p/>
+    <w:p>
+      <w:pPr>
+        <w:pStyle w:val="Titolo2"/>
+        <w:numPr>
+          <w:ilvl w:val="0"/>
+          <w:numId w:val="5"/>
+        </w:numPr>
+      </w:pPr>
+      <w:r>
+        <w:lastRenderedPageBreak/>
+        <w:t xml:space="preserve"> Diagramma delle classi complessivo</w:t>
+      </w:r>
+    </w:p>
+    <w:p>
+      <w:pPr>
+        <w:ind w:left="708"/>
+        <w:jc w:val="center"/>
+      </w:pPr>
+    </w:p>
+    <w:p>
+      <w:pPr>
+        <w:jc w:val="center"/>
+      </w:pPr>
+      <w:r>
+        <w:rPr>
+          <w:noProof/>
+        </w:rPr>
+        <w:drawing>
+          <wp:inline distT="0" distB="0" distL="0" distR="0" wp14:anchorId="7ABFCC1C" wp14:editId="4309FA27">
+            <wp:extent cx="6096427" cy="4510526"/>
+            <wp:effectExtent l="19050" t="19050" r="19050" b="23495"/>
+            <wp:docPr id="13" name="Immagine 13"/>
+            <wp:cNvGraphicFramePr>
+              <a:graphicFrameLocks xmlns:a="http://schemas.openxmlformats.org/drawingml/2006/main" noChangeAspect="1"/>
+            </wp:cNvGraphicFramePr>
+            <a:graphic xmlns:a="http://schemas.openxmlformats.org/drawingml/2006/main">
+              <a:graphicData uri="http://schemas.openxmlformats.org/drawingml/2006/picture">
+                <pic:pic xmlns:pic="http://schemas.openxmlformats.org/drawingml/2006/picture">
+                  <pic:nvPicPr>
+                    <pic:cNvPr id="13" name="Immagine 13"/>
+                    <pic:cNvPicPr/>
+                  </pic:nvPicPr>
+                  <pic:blipFill>
+                    <a:blip r:embed="rId16" cstate="print">
+                      <a:extLst>
+                        <a:ext uri="{28A0092B-C50C-407E-A947-70E740481C1C}">
+                          <a14:useLocalDpi xmlns:a14="http://schemas.microsoft.com/office/drawing/2010/main" val="0"/>
+                        </a:ext>
+                      </a:extLst>
+                    </a:blip>
+                    <a:stretch>
+                      <a:fillRect/>
+                    </a:stretch>
+                  </pic:blipFill>
+                  <pic:spPr>
+                    <a:xfrm>
+                      <a:off x="0" y="0"/>
+                      <a:ext cx="6096427" cy="4510526"/>
+                    </a:xfrm>
+                    <a:prstGeom prst="rect">
+                      <a:avLst/>
+                    </a:prstGeom>
+                    <a:ln>
+                      <a:solidFill>
+                        <a:schemeClr val="tx1"/>
+                      </a:solidFill>
+                    </a:ln>
+                  </pic:spPr>
+                </pic:pic>
+              </a:graphicData>
+            </a:graphic>
+          </wp:inline>
+        </w:drawing>
+      </w:r>
+    </w:p>
+    <w:p>
+      <w:pPr>
+        <w:ind w:left="708"/>
+        <w:jc w:val="center"/>
+      </w:pPr>
+    </w:p>
+    <w:p>
+      <w:pPr>
+        <w:ind w:left="708"/>
+        <w:jc w:val="center"/>
+      </w:pPr>
+    </w:p>
+    <w:p>
+      <w:pPr>
+        <w:ind w:left="708"/>
+        <w:jc w:val="center"/>
+      </w:pPr>
+    </w:p>
+    <w:p>
+      <w:pPr>
+        <w:ind w:left="708"/>
+        <w:jc w:val="center"/>
+      </w:pPr>
+    </w:p>
+    <w:p>
+      <w:pPr>
+        <w:ind w:left="708"/>
+      </w:pPr>
+    </w:p>
+    <w:p>
+      <w:pPr>
+        <w:ind w:left="708"/>
+      </w:pPr>
+    </w:p>
+    <w:p>
+      <w:pPr>
+        <w:ind w:left="708"/>
+      </w:pPr>
+    </w:p>
+    <w:p>
+      <w:pPr>
+        <w:ind w:left="708"/>
+      </w:pPr>
+    </w:p>
+    <w:p>
+      <w:pPr>
+        <w:ind w:left="708"/>
+      </w:pPr>
+    </w:p>
+    <w:p>
+      <w:pPr>
+        <w:ind w:left="708"/>
+      </w:pPr>
+    </w:p>
+    <w:p>
+      <w:pPr>
+        <w:ind w:left="708"/>
+      </w:pPr>
+    </w:p>
+    <w:p>
+      <w:pPr>
+        <w:ind w:left="708"/>
+      </w:pPr>
+    </w:p>
+    <w:p>
+      <w:pPr>
+        <w:ind w:left="708"/>
+      </w:pPr>
+    </w:p>
+    <w:p>
+      <w:pPr>
+        <w:ind w:left="708"/>
+      </w:pPr>
+    </w:p>
+    <w:p>
+      <w:pPr>
+        <w:ind w:left="708"/>
+      </w:pPr>
+    </w:p>
+    <w:p>
+      <w:pPr>
+        <w:pStyle w:val="Titolo2"/>
+        <w:numPr>
+          <w:ilvl w:val="0"/>
+          <w:numId w:val="11"/>
+        </w:numPr>
+      </w:pPr>
+      <w:r>
+        <w:t xml:space="preserve">Codice in Object </w:t>
+      </w:r>
+      <w:proofErr w:type="spellStart"/>
+      <w:r>
+        <w:t>Constraint</w:t>
+      </w:r>
+      <w:proofErr w:type="spellEnd"/>
+      <w:r>
+        <w:t xml:space="preserve"> Language (OCL)</w:t>
+      </w:r>
+    </w:p>
+    <w:p/>
+    <w:p>
+      <w:pPr>
+        <w:spacing w:line="360" w:lineRule="auto"/>
+      </w:pPr>
+      <w:r>
+        <w:t>In questo capitolo è descritta in modo formale la logica prevista nell’ambito di alcune operazioni di alcune classi</w:t>
+      </w:r>
+      <w:r>
+        <w:t xml:space="preserve"> tramite</w:t>
+      </w:r>
+      <w:r>
+        <w:t xml:space="preserve"> Object </w:t>
+      </w:r>
+      <w:proofErr w:type="spellStart"/>
+      <w:r>
+        <w:t>Constraint</w:t>
+      </w:r>
+      <w:proofErr w:type="spellEnd"/>
+      <w:r>
+        <w:t xml:space="preserve"> Language (OCL</w:t>
+      </w:r>
+      <w:r>
+        <w:t>).</w:t>
+      </w:r>
+    </w:p>
+    <w:p>
+      <w:pPr>
+        <w:pStyle w:val="Titolo2"/>
+        <w:numPr>
+          <w:ilvl w:val="0"/>
+          <w:numId w:val="13"/>
+        </w:numPr>
+      </w:pPr>
+      <w:r>
+        <w:t xml:space="preserve"> Effettuazione ordine</w:t>
+      </w:r>
+    </w:p>
+    <w:p>
+      <w:pPr>
+        <w:ind w:left="360"/>
+      </w:pPr>
+      <w:r>
+        <w:t>Per effettuare un ordine vi sono due possibili metodi: 1) dal carrello tramite la funzione ordine;</w:t>
+      </w:r>
+      <w:r>
+        <w:br/>
+        <w:t xml:space="preserve"> </w:t>
+      </w:r>
+      <w:r>
+        <w:tab/>
+      </w:r>
+      <w:r>
+        <w:tab/>
+      </w:r>
+      <w:r>
+        <w:tab/>
+      </w:r>
+      <w:r>
+        <w:tab/>
+      </w:r>
+      <w:r>
+        <w:tab/>
+      </w:r>
+      <w:r>
+        <w:tab/>
+      </w:r>
+      <w:r>
+        <w:tab/>
+        <w:t xml:space="preserve">    2) direttamente dall’annuncio tramite checkout;</w:t>
+      </w:r>
+    </w:p>
+    <w:p>
+      <w:pPr>
+        <w:ind w:left="360"/>
+      </w:pPr>
+      <w:r>
+        <w:t>Nel primo caso, la condizione necessaria per effettuare l’ordine è che il carrello non sia vuoto e che le quantità dei singoli articoli siano disponibili.</w:t>
+      </w:r>
+      <w:r>
+        <w:t xml:space="preserve"> Successivamente all’ordine, il carrello viene svuotato del suo contenuto.</w:t>
+      </w:r>
+    </w:p>
+    <w:p>
+      <w:pPr>
+        <w:ind w:left="360"/>
+      </w:pPr>
+      <w:r>
+        <w:t>Nel secondo caso, la condizione necessaria è che la quantità sia disponibile.</w:t>
+      </w:r>
+    </w:p>
+    <w:p>
+      <w:pPr>
+        <w:ind w:left="360"/>
+      </w:pPr>
+      <w:r>
+        <w:t>Le condizioni descritte per le classi:</w:t>
+      </w:r>
+    </w:p>
+    <w:p>
+      <w:pPr>
+        <w:ind w:left="360"/>
+        <w:rPr>
+          <w:noProof/>
+        </w:rPr>
+      </w:pPr>
+    </w:p>
+    <w:p>
+      <w:pPr>
+        <w:ind w:left="360"/>
+        <w:jc w:val="center"/>
+        <w:rPr>
+          <w:noProof/>
+        </w:rPr>
+      </w:pPr>
+      <w:r>
+        <w:rPr>
+          <w:noProof/>
+        </w:rPr>
+        <w:drawing>
+          <wp:inline distT="0" distB="0" distL="0" distR="0" wp14:anchorId="0BDD1A5F" wp14:editId="2C5EA73A">
+            <wp:extent cx="2448227" cy="1438275"/>
+            <wp:effectExtent l="19050" t="19050" r="28575" b="9525"/>
+            <wp:docPr id="8" name="Immagine 8"/>
+            <wp:cNvGraphicFramePr>
+              <a:graphicFrameLocks xmlns:a="http://schemas.openxmlformats.org/drawingml/2006/main" noChangeAspect="1"/>
+            </wp:cNvGraphicFramePr>
+            <a:graphic xmlns:a="http://schemas.openxmlformats.org/drawingml/2006/main">
+              <a:graphicData uri="http://schemas.openxmlformats.org/drawingml/2006/picture">
+                <pic:pic xmlns:pic="http://schemas.openxmlformats.org/drawingml/2006/picture">
+                  <pic:nvPicPr>
+                    <pic:cNvPr id="8" name="Immagine 8"/>
+                    <pic:cNvPicPr/>
+                  </pic:nvPicPr>
+                  <pic:blipFill rotWithShape="1">
+                    <a:blip r:embed="rId10" cstate="print">
+                      <a:extLst>
+                        <a:ext uri="{28A0092B-C50C-407E-A947-70E740481C1C}">
+                          <a14:useLocalDpi xmlns:a14="http://schemas.microsoft.com/office/drawing/2010/main" val="0"/>
+                        </a:ext>
+                      </a:extLst>
+                    </a:blip>
+                    <a:srcRect l="1" t="71557" r="34882"/>
+                    <a:stretch/>
+                  </pic:blipFill>
+                  <pic:spPr bwMode="auto">
+                    <a:xfrm>
+                      <a:off x="0" y="0"/>
+                      <a:ext cx="2453217" cy="1441206"/>
+                    </a:xfrm>
+                    <a:prstGeom prst="rect">
+                      <a:avLst/>
+                    </a:prstGeom>
+                    <a:ln>
+                      <a:solidFill>
+                        <a:schemeClr val="tx1"/>
+                      </a:solidFill>
+                    </a:ln>
+                    <a:extLst>
+                      <a:ext uri="{53640926-AAD7-44D8-BBD7-CCE9431645EC}">
+                        <a14:shadowObscured xmlns:a14="http://schemas.microsoft.com/office/drawing/2010/main"/>
+                      </a:ext>
+                    </a:extLst>
+                  </pic:spPr>
+                </pic:pic>
+              </a:graphicData>
+            </a:graphic>
+          </wp:inline>
+        </w:drawing>
+      </w:r>
+    </w:p>
+    <w:p>
+      <w:pPr>
+        <w:ind w:left="360"/>
+        <w:jc w:val="center"/>
+      </w:pPr>
+      <w:r>
+        <w:rPr>
+          <w:noProof/>
+        </w:rPr>
+        <w:drawing>
+          <wp:inline distT="0" distB="0" distL="0" distR="0" wp14:anchorId="1699BBA4" wp14:editId="13E86863">
+            <wp:extent cx="2096093" cy="3463290"/>
+            <wp:effectExtent l="19050" t="19050" r="19050" b="22860"/>
+            <wp:docPr id="10" name="Immagine 10"/>
+            <wp:cNvGraphicFramePr>
+              <a:graphicFrameLocks xmlns:a="http://schemas.openxmlformats.org/drawingml/2006/main" noChangeAspect="1"/>
+            </wp:cNvGraphicFramePr>
+            <a:graphic xmlns:a="http://schemas.openxmlformats.org/drawingml/2006/main">
+              <a:graphicData uri="http://schemas.openxmlformats.org/drawingml/2006/picture">
+                <pic:pic xmlns:pic="http://schemas.openxmlformats.org/drawingml/2006/picture">
+                  <pic:nvPicPr>
+                    <pic:cNvPr id="10" name="Immagine 10"/>
+                    <pic:cNvPicPr/>
+                  </pic:nvPicPr>
+                  <pic:blipFill rotWithShape="1">
+                    <a:blip r:embed="rId14" cstate="print">
+                      <a:extLst>
+                        <a:ext uri="{28A0092B-C50C-407E-A947-70E740481C1C}">
+                          <a14:useLocalDpi xmlns:a14="http://schemas.microsoft.com/office/drawing/2010/main" val="0"/>
+                        </a:ext>
+                      </a:extLst>
+                    </a:blip>
+                    <a:srcRect l="11616" r="12584" b="29363"/>
+                    <a:stretch/>
+                  </pic:blipFill>
+                  <pic:spPr bwMode="auto">
+                    <a:xfrm>
+                      <a:off x="0" y="0"/>
+                      <a:ext cx="2102628" cy="3474087"/>
+                    </a:xfrm>
+                    <a:prstGeom prst="rect">
+                      <a:avLst/>
+                    </a:prstGeom>
+                    <a:ln>
+                      <a:solidFill>
+                        <a:schemeClr val="tx1"/>
+                      </a:solidFill>
+                    </a:ln>
+                    <a:extLst>
+                      <a:ext uri="{53640926-AAD7-44D8-BBD7-CCE9431645EC}">
+                        <a14:shadowObscured xmlns:a14="http://schemas.microsoft.com/office/drawing/2010/main"/>
+                      </a:ext>
+                    </a:extLst>
+                  </pic:spPr>
+                </pic:pic>
+              </a:graphicData>
+            </a:graphic>
+          </wp:inline>
+        </w:drawing>
+      </w:r>
+    </w:p>
+    <w:p>
+      <w:pPr>
+        <w:jc w:val="center"/>
+      </w:pPr>
+      <w:r>
+        <w:rPr>
+          <w:noProof/>
+        </w:rPr>
+        <w:lastRenderedPageBreak/>
+        <w:drawing>
+          <wp:inline distT="0" distB="0" distL="0" distR="0" wp14:anchorId="018CFC14" wp14:editId="2527E13B">
+            <wp:extent cx="2366010" cy="2276898"/>
+            <wp:effectExtent l="19050" t="19050" r="15240" b="28575"/>
+            <wp:docPr id="14" name="Immagine 14" descr="Immagine che contiene testo&#10;&#10;Descrizione generata automaticamente"/>
+            <wp:cNvGraphicFramePr>
+              <a:graphicFrameLocks xmlns:a="http://schemas.openxmlformats.org/drawingml/2006/main" noChangeAspect="1"/>
+            </wp:cNvGraphicFramePr>
+            <a:graphic xmlns:a="http://schemas.openxmlformats.org/drawingml/2006/main">
+              <a:graphicData uri="http://schemas.openxmlformats.org/drawingml/2006/picture">
+                <pic:pic xmlns:pic="http://schemas.openxmlformats.org/drawingml/2006/picture">
+                  <pic:nvPicPr>
+                    <pic:cNvPr id="14" name="Immagine 14" descr="Immagine che contiene testo&#10;&#10;Descrizione generata automaticamente"/>
+                    <pic:cNvPicPr/>
+                  </pic:nvPicPr>
+                  <pic:blipFill>
+                    <a:blip r:embed="rId17" cstate="print">
+                      <a:extLst>
+                        <a:ext uri="{28A0092B-C50C-407E-A947-70E740481C1C}">
+                          <a14:useLocalDpi xmlns:a14="http://schemas.microsoft.com/office/drawing/2010/main" val="0"/>
+                        </a:ext>
+                      </a:extLst>
+                    </a:blip>
+                    <a:stretch>
+                      <a:fillRect/>
+                    </a:stretch>
+                  </pic:blipFill>
+                  <pic:spPr>
+                    <a:xfrm>
+                      <a:off x="0" y="0"/>
+                      <a:ext cx="2371411" cy="2282096"/>
+                    </a:xfrm>
+                    <a:prstGeom prst="rect">
+                      <a:avLst/>
+                    </a:prstGeom>
+                    <a:ln>
+                      <a:solidFill>
+                        <a:schemeClr val="tx1"/>
+                      </a:solidFill>
+                    </a:ln>
+                  </pic:spPr>
+                </pic:pic>
+              </a:graphicData>
+            </a:graphic>
+          </wp:inline>
+        </w:drawing>
+      </w:r>
+    </w:p>
+    <w:p/>
+    <w:p>
+      <w:r>
+        <w:t>Sono espresse in OCL attraverso queste condizioni:</w:t>
+      </w:r>
+    </w:p>
+    <w:p>
+      <w:r>
+        <w:rPr>
+          <w:noProof/>
+        </w:rPr>
+        <w:drawing>
+          <wp:inline distT="0" distB="0" distL="0" distR="0" wp14:anchorId="4F9A300D" wp14:editId="3CCC328D">
+            <wp:extent cx="2331720" cy="832757"/>
+            <wp:effectExtent l="0" t="0" r="0" b="5715"/>
+            <wp:docPr id="15" name="Immagine 15" descr="Immagine che contiene testo&#10;&#10;Descrizione generata automaticamente"/>
+            <wp:cNvGraphicFramePr>
+              <a:graphicFrameLocks xmlns:a="http://schemas.openxmlformats.org/drawingml/2006/main" noChangeAspect="1"/>
+            </wp:cNvGraphicFramePr>
+            <a:graphic xmlns:a="http://schemas.openxmlformats.org/drawingml/2006/main">
+              <a:graphicData uri="http://schemas.openxmlformats.org/drawingml/2006/picture">
+                <pic:pic xmlns:pic="http://schemas.openxmlformats.org/drawingml/2006/picture">
+                  <pic:nvPicPr>
+                    <pic:cNvPr id="15" name="Immagine 15" descr="Immagine che contiene testo&#10;&#10;Descrizione generata automaticamente"/>
+                    <pic:cNvPicPr/>
+                  </pic:nvPicPr>
+                  <pic:blipFill>
+                    <a:blip r:embed="rId18">
+                      <a:extLst>
+                        <a:ext uri="{28A0092B-C50C-407E-A947-70E740481C1C}">
+                          <a14:useLocalDpi xmlns:a14="http://schemas.microsoft.com/office/drawing/2010/main" val="0"/>
+                        </a:ext>
+                      </a:extLst>
+                    </a:blip>
+                    <a:stretch>
+                      <a:fillRect/>
+                    </a:stretch>
+                  </pic:blipFill>
+                  <pic:spPr>
+                    <a:xfrm>
+                      <a:off x="0" y="0"/>
+                      <a:ext cx="2342560" cy="836628"/>
                     </a:xfrm>
                     <a:prstGeom prst="rect">
                       <a:avLst/>
@@ -1125,84 +1694,522 @@
       </w:r>
     </w:p>
     <w:p>
-      <w:pPr>
-        <w:ind w:left="708"/>
+      <w:r>
+        <w:rPr>
+          <w:noProof/>
+        </w:rPr>
+        <w:drawing>
+          <wp:inline distT="0" distB="0" distL="0" distR="0" wp14:anchorId="6014EDC8" wp14:editId="712DC0C1">
+            <wp:extent cx="2362200" cy="787400"/>
+            <wp:effectExtent l="0" t="0" r="0" b="0"/>
+            <wp:docPr id="16" name="Immagine 16" descr="Immagine che contiene testo&#10;&#10;Descrizione generata automaticamente"/>
+            <wp:cNvGraphicFramePr>
+              <a:graphicFrameLocks xmlns:a="http://schemas.openxmlformats.org/drawingml/2006/main" noChangeAspect="1"/>
+            </wp:cNvGraphicFramePr>
+            <a:graphic xmlns:a="http://schemas.openxmlformats.org/drawingml/2006/main">
+              <a:graphicData uri="http://schemas.openxmlformats.org/drawingml/2006/picture">
+                <pic:pic xmlns:pic="http://schemas.openxmlformats.org/drawingml/2006/picture">
+                  <pic:nvPicPr>
+                    <pic:cNvPr id="16" name="Immagine 16" descr="Immagine che contiene testo&#10;&#10;Descrizione generata automaticamente"/>
+                    <pic:cNvPicPr/>
+                  </pic:nvPicPr>
+                  <pic:blipFill>
+                    <a:blip r:embed="rId19">
+                      <a:extLst>
+                        <a:ext uri="{28A0092B-C50C-407E-A947-70E740481C1C}">
+                          <a14:useLocalDpi xmlns:a14="http://schemas.microsoft.com/office/drawing/2010/main" val="0"/>
+                        </a:ext>
+                      </a:extLst>
+                    </a:blip>
+                    <a:stretch>
+                      <a:fillRect/>
+                    </a:stretch>
+                  </pic:blipFill>
+                  <pic:spPr>
+                    <a:xfrm>
+                      <a:off x="0" y="0"/>
+                      <a:ext cx="2362201" cy="787400"/>
+                    </a:xfrm>
+                    <a:prstGeom prst="rect">
+                      <a:avLst/>
+                    </a:prstGeom>
+                  </pic:spPr>
+                </pic:pic>
+              </a:graphicData>
+            </a:graphic>
+          </wp:inline>
+        </w:drawing>
+      </w:r>
+    </w:p>
+    <w:p>
+      <w:r>
+        <w:rPr>
+          <w:noProof/>
+        </w:rPr>
+        <w:drawing>
+          <wp:inline distT="0" distB="0" distL="0" distR="0" wp14:anchorId="7BDF0B27" wp14:editId="08C365C4">
+            <wp:extent cx="2499360" cy="799795"/>
+            <wp:effectExtent l="0" t="0" r="0" b="635"/>
+            <wp:docPr id="17" name="Immagine 17"/>
+            <wp:cNvGraphicFramePr>
+              <a:graphicFrameLocks xmlns:a="http://schemas.openxmlformats.org/drawingml/2006/main" noChangeAspect="1"/>
+            </wp:cNvGraphicFramePr>
+            <a:graphic xmlns:a="http://schemas.openxmlformats.org/drawingml/2006/main">
+              <a:graphicData uri="http://schemas.openxmlformats.org/drawingml/2006/picture">
+                <pic:pic xmlns:pic="http://schemas.openxmlformats.org/drawingml/2006/picture">
+                  <pic:nvPicPr>
+                    <pic:cNvPr id="17" name="Immagine 17"/>
+                    <pic:cNvPicPr/>
+                  </pic:nvPicPr>
+                  <pic:blipFill>
+                    <a:blip r:embed="rId20">
+                      <a:extLst>
+                        <a:ext uri="{28A0092B-C50C-407E-A947-70E740481C1C}">
+                          <a14:useLocalDpi xmlns:a14="http://schemas.microsoft.com/office/drawing/2010/main" val="0"/>
+                        </a:ext>
+                      </a:extLst>
+                    </a:blip>
+                    <a:stretch>
+                      <a:fillRect/>
+                    </a:stretch>
+                  </pic:blipFill>
+                  <pic:spPr>
+                    <a:xfrm>
+                      <a:off x="0" y="0"/>
+                      <a:ext cx="2523192" cy="807421"/>
+                    </a:xfrm>
+                    <a:prstGeom prst="rect">
+                      <a:avLst/>
+                    </a:prstGeom>
+                  </pic:spPr>
+                </pic:pic>
+              </a:graphicData>
+            </a:graphic>
+          </wp:inline>
+        </w:drawing>
+      </w:r>
+      <w:r>
+        <w:t xml:space="preserve">                </w:t>
+      </w:r>
+      <w:r>
+        <w:rPr>
+          <w:noProof/>
+        </w:rPr>
+        <w:drawing>
+          <wp:inline distT="0" distB="0" distL="0" distR="0" wp14:anchorId="566CFCBC" wp14:editId="0D37F0E8">
+            <wp:extent cx="2247900" cy="802822"/>
+            <wp:effectExtent l="0" t="0" r="0" b="0"/>
+            <wp:docPr id="18" name="Immagine 18" descr="Immagine che contiene testo&#10;&#10;Descrizione generata automaticamente"/>
+            <wp:cNvGraphicFramePr>
+              <a:graphicFrameLocks xmlns:a="http://schemas.openxmlformats.org/drawingml/2006/main" noChangeAspect="1"/>
+            </wp:cNvGraphicFramePr>
+            <a:graphic xmlns:a="http://schemas.openxmlformats.org/drawingml/2006/main">
+              <a:graphicData uri="http://schemas.openxmlformats.org/drawingml/2006/picture">
+                <pic:pic xmlns:pic="http://schemas.openxmlformats.org/drawingml/2006/picture">
+                  <pic:nvPicPr>
+                    <pic:cNvPr id="18" name="Immagine 18" descr="Immagine che contiene testo&#10;&#10;Descrizione generata automaticamente"/>
+                    <pic:cNvPicPr/>
+                  </pic:nvPicPr>
+                  <pic:blipFill>
+                    <a:blip r:embed="rId21">
+                      <a:extLst>
+                        <a:ext uri="{28A0092B-C50C-407E-A947-70E740481C1C}">
+                          <a14:useLocalDpi xmlns:a14="http://schemas.microsoft.com/office/drawing/2010/main" val="0"/>
+                        </a:ext>
+                      </a:extLst>
+                    </a:blip>
+                    <a:stretch>
+                      <a:fillRect/>
+                    </a:stretch>
+                  </pic:blipFill>
+                  <pic:spPr>
+                    <a:xfrm>
+                      <a:off x="0" y="0"/>
+                      <a:ext cx="2259735" cy="807049"/>
+                    </a:xfrm>
+                    <a:prstGeom prst="rect">
+                      <a:avLst/>
+                    </a:prstGeom>
+                  </pic:spPr>
+                </pic:pic>
+              </a:graphicData>
+            </a:graphic>
+          </wp:inline>
+        </w:drawing>
+      </w:r>
+    </w:p>
+    <w:p/>
+    <w:p>
+      <w:pPr>
+        <w:pStyle w:val="Titolo2"/>
+        <w:numPr>
+          <w:ilvl w:val="0"/>
+          <w:numId w:val="15"/>
+        </w:numPr>
+      </w:pPr>
+      <w:r>
+        <w:t>Pubblicazione e rimozione annuncio</w:t>
+      </w:r>
+    </w:p>
+    <w:p>
+      <w:pPr>
+        <w:ind w:left="360"/>
+      </w:pPr>
+      <w:r>
+        <w:t>L’utente venditore ha come possibilità il poter creare e pubblicare annunci ma anche di rimuoverli senza dal negozio senza doverli cancellare. Questo comporta anche che un annuncio reso non più pubblico può essere ripubblicato.</w:t>
+      </w:r>
+    </w:p>
+    <w:p>
+      <w:pPr>
+        <w:ind w:left="360"/>
+      </w:pPr>
+      <w:r>
+        <w:t>Queste condizioni vengono espresse in OCL</w:t>
+      </w:r>
+      <w:r>
+        <w:t xml:space="preserve">: </w:t>
+      </w:r>
+    </w:p>
+    <w:p>
+      <w:pPr>
+        <w:ind w:left="360"/>
+      </w:pPr>
+    </w:p>
+    <w:p>
+      <w:pPr>
+        <w:ind w:left="360"/>
+      </w:pPr>
+      <w:r>
+        <w:rPr>
+          <w:noProof/>
+        </w:rPr>
+        <w:drawing>
+          <wp:inline distT="0" distB="0" distL="0" distR="0" wp14:anchorId="77DE5310" wp14:editId="205E016C">
+            <wp:extent cx="2326005" cy="845820"/>
+            <wp:effectExtent l="0" t="0" r="0" b="0"/>
+            <wp:docPr id="20" name="Immagine 20" descr="Immagine che contiene testo&#10;&#10;Descrizione generata automaticamente"/>
+            <wp:cNvGraphicFramePr>
+              <a:graphicFrameLocks xmlns:a="http://schemas.openxmlformats.org/drawingml/2006/main" noChangeAspect="1"/>
+            </wp:cNvGraphicFramePr>
+            <a:graphic xmlns:a="http://schemas.openxmlformats.org/drawingml/2006/main">
+              <a:graphicData uri="http://schemas.openxmlformats.org/drawingml/2006/picture">
+                <pic:pic xmlns:pic="http://schemas.openxmlformats.org/drawingml/2006/picture">
+                  <pic:nvPicPr>
+                    <pic:cNvPr id="20" name="Immagine 20" descr="Immagine che contiene testo&#10;&#10;Descrizione generata automaticamente"/>
+                    <pic:cNvPicPr/>
+                  </pic:nvPicPr>
+                  <pic:blipFill>
+                    <a:blip r:embed="rId22">
+                      <a:extLst>
+                        <a:ext uri="{28A0092B-C50C-407E-A947-70E740481C1C}">
+                          <a14:useLocalDpi xmlns:a14="http://schemas.microsoft.com/office/drawing/2010/main" val="0"/>
+                        </a:ext>
+                      </a:extLst>
+                    </a:blip>
+                    <a:stretch>
+                      <a:fillRect/>
+                    </a:stretch>
+                  </pic:blipFill>
+                  <pic:spPr>
+                    <a:xfrm>
+                      <a:off x="0" y="0"/>
+                      <a:ext cx="2326005" cy="845820"/>
+                    </a:xfrm>
+                    <a:prstGeom prst="rect">
+                      <a:avLst/>
+                    </a:prstGeom>
+                  </pic:spPr>
+                </pic:pic>
+              </a:graphicData>
+            </a:graphic>
+          </wp:inline>
+        </w:drawing>
+      </w:r>
+      <w:r>
+        <w:t xml:space="preserve">  </w:t>
+      </w:r>
+      <w:r>
+        <w:rPr>
+          <w:noProof/>
+        </w:rPr>
+        <w:drawing>
+          <wp:inline distT="0" distB="0" distL="0" distR="0" wp14:anchorId="59D7C795" wp14:editId="3508B2D0">
+            <wp:extent cx="2326005" cy="845820"/>
+            <wp:effectExtent l="0" t="0" r="0" b="0"/>
+            <wp:docPr id="21" name="Immagine 21" descr="Immagine che contiene testo&#10;&#10;Descrizione generata automaticamente"/>
+            <wp:cNvGraphicFramePr>
+              <a:graphicFrameLocks xmlns:a="http://schemas.openxmlformats.org/drawingml/2006/main" noChangeAspect="1"/>
+            </wp:cNvGraphicFramePr>
+            <a:graphic xmlns:a="http://schemas.openxmlformats.org/drawingml/2006/main">
+              <a:graphicData uri="http://schemas.openxmlformats.org/drawingml/2006/picture">
+                <pic:pic xmlns:pic="http://schemas.openxmlformats.org/drawingml/2006/picture">
+                  <pic:nvPicPr>
+                    <pic:cNvPr id="21" name="Immagine 21" descr="Immagine che contiene testo&#10;&#10;Descrizione generata automaticamente"/>
+                    <pic:cNvPicPr/>
+                  </pic:nvPicPr>
+                  <pic:blipFill>
+                    <a:blip r:embed="rId23">
+                      <a:extLst>
+                        <a:ext uri="{28A0092B-C50C-407E-A947-70E740481C1C}">
+                          <a14:useLocalDpi xmlns:a14="http://schemas.microsoft.com/office/drawing/2010/main" val="0"/>
+                        </a:ext>
+                      </a:extLst>
+                    </a:blip>
+                    <a:stretch>
+                      <a:fillRect/>
+                    </a:stretch>
+                  </pic:blipFill>
+                  <pic:spPr>
+                    <a:xfrm>
+                      <a:off x="0" y="0"/>
+                      <a:ext cx="2326005" cy="845820"/>
+                    </a:xfrm>
+                    <a:prstGeom prst="rect">
+                      <a:avLst/>
+                    </a:prstGeom>
+                  </pic:spPr>
+                </pic:pic>
+              </a:graphicData>
+            </a:graphic>
+          </wp:inline>
+        </w:drawing>
+      </w:r>
+    </w:p>
+    <w:p>
+      <w:pPr>
+        <w:ind w:left="360"/>
+      </w:pPr>
+    </w:p>
+    <w:p>
+      <w:pPr>
+        <w:ind w:left="360"/>
+      </w:pPr>
+    </w:p>
+    <w:p>
+      <w:pPr>
+        <w:ind w:left="360" w:firstLine="348"/>
+      </w:pPr>
+      <w:r>
+        <w:lastRenderedPageBreak/>
+        <w:t>Per la seguente classe</w:t>
+      </w:r>
+      <w:r>
+        <w:t xml:space="preserve">: </w:t>
+      </w:r>
+    </w:p>
+    <w:p>
+      <w:pPr>
+        <w:ind w:left="360"/>
         <w:jc w:val="center"/>
       </w:pPr>
-    </w:p>
-    <w:p>
-      <w:pPr>
-        <w:ind w:left="708"/>
+      <w:r>
+        <w:rPr>
+          <w:noProof/>
+        </w:rPr>
+        <w:drawing>
+          <wp:inline distT="0" distB="0" distL="0" distR="0" wp14:anchorId="747207E0" wp14:editId="5F3D051B">
+            <wp:extent cx="2398171" cy="3962400"/>
+            <wp:effectExtent l="19050" t="19050" r="21590" b="19050"/>
+            <wp:docPr id="19" name="Immagine 19"/>
+            <wp:cNvGraphicFramePr>
+              <a:graphicFrameLocks xmlns:a="http://schemas.openxmlformats.org/drawingml/2006/main" noChangeAspect="1"/>
+            </wp:cNvGraphicFramePr>
+            <a:graphic xmlns:a="http://schemas.openxmlformats.org/drawingml/2006/main">
+              <a:graphicData uri="http://schemas.openxmlformats.org/drawingml/2006/picture">
+                <pic:pic xmlns:pic="http://schemas.openxmlformats.org/drawingml/2006/picture">
+                  <pic:nvPicPr>
+                    <pic:cNvPr id="10" name="Immagine 10"/>
+                    <pic:cNvPicPr/>
+                  </pic:nvPicPr>
+                  <pic:blipFill rotWithShape="1">
+                    <a:blip r:embed="rId14">
+                      <a:extLst>
+                        <a:ext uri="{28A0092B-C50C-407E-A947-70E740481C1C}">
+                          <a14:useLocalDpi xmlns:a14="http://schemas.microsoft.com/office/drawing/2010/main" val="0"/>
+                        </a:ext>
+                      </a:extLst>
+                    </a:blip>
+                    <a:srcRect l="11616" r="12584" b="29363"/>
+                    <a:stretch/>
+                  </pic:blipFill>
+                  <pic:spPr bwMode="auto">
+                    <a:xfrm>
+                      <a:off x="0" y="0"/>
+                      <a:ext cx="2399766" cy="3965036"/>
+                    </a:xfrm>
+                    <a:prstGeom prst="rect">
+                      <a:avLst/>
+                    </a:prstGeom>
+                    <a:ln>
+                      <a:solidFill>
+                        <a:schemeClr val="tx1"/>
+                      </a:solidFill>
+                    </a:ln>
+                    <a:extLst>
+                      <a:ext uri="{53640926-AAD7-44D8-BBD7-CCE9431645EC}">
+                        <a14:shadowObscured xmlns:a14="http://schemas.microsoft.com/office/drawing/2010/main"/>
+                      </a:ext>
+                    </a:extLst>
+                  </pic:spPr>
+                </pic:pic>
+              </a:graphicData>
+            </a:graphic>
+          </wp:inline>
+        </w:drawing>
+      </w:r>
+    </w:p>
+    <w:p>
+      <w:pPr>
+        <w:ind w:left="360"/>
         <w:jc w:val="center"/>
       </w:pPr>
     </w:p>
     <w:p>
       <w:pPr>
-        <w:ind w:left="708"/>
+        <w:pStyle w:val="Titolo2"/>
+        <w:numPr>
+          <w:ilvl w:val="0"/>
+          <w:numId w:val="18"/>
+        </w:numPr>
+      </w:pPr>
+      <w:r>
+        <w:t>Autenticazione</w:t>
+      </w:r>
+    </w:p>
+    <w:p>
+      <w:pPr>
+        <w:ind w:left="360"/>
+      </w:pPr>
+      <w:r>
+        <w:t xml:space="preserve">L’utente a seguito della richiesta di conferma credenziali, vede modificato in conseguenza lo stato di autenticato interno alla classe. Infatti, se la conferma credenziali da esito negato, l’utente avrà come stato quello di non autenticato mentre in caso contrario si. </w:t>
+      </w:r>
+    </w:p>
+    <w:p>
+      <w:pPr>
+        <w:ind w:left="360"/>
+      </w:pPr>
+      <w:r>
+        <w:t>Questo implica che a seconda del risultato della funzione, lo stato di autenticato può variare.</w:t>
+      </w:r>
+    </w:p>
+    <w:p>
+      <w:pPr>
+        <w:ind w:left="360"/>
+      </w:pPr>
+      <w:r>
+        <w:t>Questa condizione è espressa in OCL per la seguente classe:</w:t>
+      </w:r>
+    </w:p>
+    <w:p>
+      <w:pPr>
+        <w:ind w:left="360"/>
         <w:jc w:val="center"/>
       </w:pPr>
-    </w:p>
-    <w:p>
-      <w:pPr>
-        <w:ind w:left="708"/>
+      <w:r>
+        <w:rPr>
+          <w:noProof/>
+        </w:rPr>
+        <w:drawing>
+          <wp:inline distT="0" distB="0" distL="0" distR="0" wp14:anchorId="069C7D9E" wp14:editId="763F0AEC">
+            <wp:extent cx="2697480" cy="1749808"/>
+            <wp:effectExtent l="19050" t="19050" r="26670" b="22225"/>
+            <wp:docPr id="22" name="Immagine 22"/>
+            <wp:cNvGraphicFramePr>
+              <a:graphicFrameLocks xmlns:a="http://schemas.openxmlformats.org/drawingml/2006/main" noChangeAspect="1"/>
+            </wp:cNvGraphicFramePr>
+            <a:graphic xmlns:a="http://schemas.openxmlformats.org/drawingml/2006/main">
+              <a:graphicData uri="http://schemas.openxmlformats.org/drawingml/2006/picture">
+                <pic:pic xmlns:pic="http://schemas.openxmlformats.org/drawingml/2006/picture">
+                  <pic:nvPicPr>
+                    <pic:cNvPr id="22" name="Immagine 22"/>
+                    <pic:cNvPicPr/>
+                  </pic:nvPicPr>
+                  <pic:blipFill>
+                    <a:blip r:embed="rId24" cstate="print">
+                      <a:extLst>
+                        <a:ext uri="{28A0092B-C50C-407E-A947-70E740481C1C}">
+                          <a14:useLocalDpi xmlns:a14="http://schemas.microsoft.com/office/drawing/2010/main" val="0"/>
+                        </a:ext>
+                      </a:extLst>
+                    </a:blip>
+                    <a:stretch>
+                      <a:fillRect/>
+                    </a:stretch>
+                  </pic:blipFill>
+                  <pic:spPr>
+                    <a:xfrm>
+                      <a:off x="0" y="0"/>
+                      <a:ext cx="2706961" cy="1755958"/>
+                    </a:xfrm>
+                    <a:prstGeom prst="rect">
+                      <a:avLst/>
+                    </a:prstGeom>
+                    <a:ln>
+                      <a:solidFill>
+                        <a:schemeClr val="tx1"/>
+                      </a:solidFill>
+                    </a:ln>
+                  </pic:spPr>
+                </pic:pic>
+              </a:graphicData>
+            </a:graphic>
+          </wp:inline>
+        </w:drawing>
+      </w:r>
+    </w:p>
+    <w:p>
+      <w:pPr>
+        <w:ind w:left="360"/>
         <w:jc w:val="center"/>
       </w:pPr>
-    </w:p>
-    <w:p>
-      <w:pPr>
-        <w:ind w:left="708"/>
-      </w:pPr>
-    </w:p>
-    <w:p>
-      <w:pPr>
-        <w:ind w:left="708"/>
-      </w:pPr>
-    </w:p>
-    <w:p>
-      <w:pPr>
-        <w:ind w:left="708"/>
-      </w:pPr>
-    </w:p>
-    <w:p>
-      <w:pPr>
-        <w:ind w:left="708"/>
-      </w:pPr>
-    </w:p>
-    <w:p>
-      <w:pPr>
-        <w:ind w:left="708"/>
-      </w:pPr>
-    </w:p>
-    <w:p>
-      <w:pPr>
-        <w:ind w:left="708"/>
-      </w:pPr>
-    </w:p>
-    <w:p>
-      <w:pPr>
-        <w:ind w:left="708"/>
-      </w:pPr>
-    </w:p>
-    <w:p>
-      <w:pPr>
-        <w:ind w:left="708"/>
-      </w:pPr>
-    </w:p>
-    <w:p>
-      <w:pPr>
-        <w:ind w:left="708"/>
-      </w:pPr>
-    </w:p>
-    <w:p>
-      <w:pPr>
-        <w:ind w:left="708"/>
-      </w:pPr>
-    </w:p>
-    <w:p>
-      <w:pPr>
-        <w:ind w:left="708"/>
-      </w:pPr>
-    </w:p>
+      <w:r>
+        <w:rPr>
+          <w:noProof/>
+        </w:rPr>
+        <w:drawing>
+          <wp:inline distT="0" distB="0" distL="0" distR="0" wp14:anchorId="7191E410" wp14:editId="2E8E5771">
+            <wp:extent cx="2918460" cy="729615"/>
+            <wp:effectExtent l="0" t="0" r="0" b="0"/>
+            <wp:docPr id="23" name="Immagine 23" descr="Immagine che contiene testo&#10;&#10;Descrizione generata automaticamente"/>
+            <wp:cNvGraphicFramePr>
+              <a:graphicFrameLocks xmlns:a="http://schemas.openxmlformats.org/drawingml/2006/main" noChangeAspect="1"/>
+            </wp:cNvGraphicFramePr>
+            <a:graphic xmlns:a="http://schemas.openxmlformats.org/drawingml/2006/main">
+              <a:graphicData uri="http://schemas.openxmlformats.org/drawingml/2006/picture">
+                <pic:pic xmlns:pic="http://schemas.openxmlformats.org/drawingml/2006/picture">
+                  <pic:nvPicPr>
+                    <pic:cNvPr id="23" name="Immagine 23" descr="Immagine che contiene testo&#10;&#10;Descrizione generata automaticamente"/>
+                    <pic:cNvPicPr/>
+                  </pic:nvPicPr>
+                  <pic:blipFill>
+                    <a:blip r:embed="rId25">
+                      <a:extLst>
+                        <a:ext uri="{28A0092B-C50C-407E-A947-70E740481C1C}">
+                          <a14:useLocalDpi xmlns:a14="http://schemas.microsoft.com/office/drawing/2010/main" val="0"/>
+                        </a:ext>
+                      </a:extLst>
+                    </a:blip>
+                    <a:stretch>
+                      <a:fillRect/>
+                    </a:stretch>
+                  </pic:blipFill>
+                  <pic:spPr>
+                    <a:xfrm>
+                      <a:off x="0" y="0"/>
+                      <a:ext cx="2919608" cy="729902"/>
+                    </a:xfrm>
+                    <a:prstGeom prst="rect">
+                      <a:avLst/>
+                    </a:prstGeom>
+                  </pic:spPr>
+                </pic:pic>
+              </a:graphicData>
+            </a:graphic>
+          </wp:inline>
+        </w:drawing>
+      </w:r>
+    </w:p>
+    <w:p/>
     <w:p>
       <w:pPr>
         <w:pStyle w:val="Titolo2"/>
@@ -1213,15 +2220,72 @@
       </w:pPr>
       <w:r>
         <w:lastRenderedPageBreak/>
-        <w:t xml:space="preserve">Codice in Object </w:t>
-      </w:r>
-      <w:proofErr w:type="spellStart"/>
-      <w:r>
-        <w:t>Constraint</w:t>
-      </w:r>
-      <w:proofErr w:type="spellEnd"/>
-      <w:r>
-        <w:t xml:space="preserve"> Language (OCL)</w:t>
+        <w:t>Diagramma delle classi con codice OCL</w:t>
+      </w:r>
+    </w:p>
+    <w:p>
+      <w:pPr>
+        <w:pStyle w:val="Paragrafoelenco"/>
+      </w:pPr>
+      <w:r>
+        <w:t>Riportiamo infine il diagramma delle classi con tutte le classi fino ad ora presentate ed il codice OCL individuato.</w:t>
+      </w:r>
+    </w:p>
+    <w:p/>
+    <w:p>
+      <w:pPr>
+        <w:jc w:val="center"/>
+      </w:pPr>
+      <w:r>
+        <w:rPr>
+          <w:noProof/>
+        </w:rPr>
+        <w:drawing>
+          <wp:inline distT="0" distB="0" distL="0" distR="0" wp14:anchorId="3BA394E2" wp14:editId="2858BC16">
+            <wp:extent cx="6120130" cy="4257675"/>
+            <wp:effectExtent l="19050" t="19050" r="13970" b="28575"/>
+            <wp:docPr id="24" name="Immagine 24"/>
+            <wp:cNvGraphicFramePr>
+              <a:graphicFrameLocks xmlns:a="http://schemas.openxmlformats.org/drawingml/2006/main" noChangeAspect="1"/>
+            </wp:cNvGraphicFramePr>
+            <a:graphic xmlns:a="http://schemas.openxmlformats.org/drawingml/2006/main">
+              <a:graphicData uri="http://schemas.openxmlformats.org/drawingml/2006/picture">
+                <pic:pic xmlns:pic="http://schemas.openxmlformats.org/drawingml/2006/picture">
+                  <pic:nvPicPr>
+                    <pic:cNvPr id="24" name="Immagine 24"/>
+                    <pic:cNvPicPr/>
+                  </pic:nvPicPr>
+                  <pic:blipFill>
+                    <a:blip r:embed="rId26" cstate="print">
+                      <a:extLst>
+                        <a:ext uri="{28A0092B-C50C-407E-A947-70E740481C1C}">
+                          <a14:useLocalDpi xmlns:a14="http://schemas.microsoft.com/office/drawing/2010/main" val="0"/>
+                        </a:ext>
+                      </a:extLst>
+                    </a:blip>
+                    <a:stretch>
+                      <a:fillRect/>
+                    </a:stretch>
+                  </pic:blipFill>
+                  <pic:spPr>
+                    <a:xfrm>
+                      <a:off x="0" y="0"/>
+                      <a:ext cx="6120130" cy="4257675"/>
+                    </a:xfrm>
+                    <a:prstGeom prst="rect">
+                      <a:avLst/>
+                    </a:prstGeom>
+                    <a:ln>
+                      <a:solidFill>
+                        <a:schemeClr val="tx1"/>
+                      </a:solidFill>
+                    </a:ln>
+                  </pic:spPr>
+                </pic:pic>
+              </a:graphicData>
+            </a:graphic>
+          </wp:inline>
+        </w:drawing>
       </w:r>
     </w:p>
     <w:sectPr>
@@ -1237,6 +2301,95 @@
 <file path=word/numbering.xml><?xml version="1.0" encoding="utf-8"?>
 <w:numbering xmlns:wpc="http://schemas.microsoft.com/office/word/2010/wordprocessingCanvas" xmlns:cx="http://schemas.microsoft.com/office/drawing/2014/chartex" xmlns:cx1="http://schemas.microsoft.com/office/drawing/2015/9/8/chartex" xmlns:cx2="http://schemas.microsoft.com/office/drawing/2015/10/21/chartex" xmlns:cx3="http://schemas.microsoft.com/office/drawing/2016/5/9/chartex" xmlns:cx4="http://schemas.microsoft.com/office/drawing/2016/5/10/chartex" xmlns:cx5="http://schemas.microsoft.com/office/drawing/2016/5/11/chartex" xmlns:cx6="http://schemas.microsoft.com/office/drawing/2016/5/12/chartex" xmlns:cx7="http://schemas.microsoft.com/office/drawing/2016/5/13/chartex" xmlns:cx8="http://schemas.microsoft.com/office/drawing/2016/5/14/chartex" xmlns:mc="http://schemas.openxmlformats.org/markup-compatibility/2006" xmlns:aink="http://schemas.microsoft.com/office/drawing/2016/ink" xmlns:am3d="http://schemas.microsoft.com/office/drawing/2017/model3d" xmlns:o="urn:schemas-microsoft-com:office:office" xmlns:oel="http://schemas.microsoft.com/office/2019/extlst" xmlns:r="http://schemas.openxmlformats.org/officeDocument/2006/relationships" xmlns:m="http://schemas.openxmlformats.org/officeDocument/2006/math" xmlns:v="urn:schemas-microsoft-com:vml" xmlns:wp14="http://schemas.microsoft.com/office/word/2010/wordprocessingDrawing" xmlns:wp="http://schemas.openxmlformats.org/drawingml/2006/wordprocessingDrawing" xmlns:w10="urn:schemas-microsoft-com:office:word" xmlns:w="http://schemas.openxmlformats.org/wordprocessingml/2006/main" xmlns:w14="http://schemas.microsoft.com/office/word/2010/wordml" xmlns:w15="http://schemas.microsoft.com/office/word/2012/wordml" xmlns:w16cex="http://schemas.microsoft.com/office/word/2018/wordml/cex" xmlns:w16cid="http://schemas.microsoft.com/office/word/2016/wordml/cid" xmlns:w16="http://schemas.microsoft.com/office/word/2018/wordml" xmlns:w16sdtdh="http://schemas.microsoft.com/office/word/2020/wordml/sdtdatahash" xmlns:w16se="http://schemas.microsoft.com/office/word/2015/wordml/symex" xmlns:wpg="http://schemas.microsoft.com/office/word/2010/wordprocessingGroup" xmlns:wpi="http://schemas.microsoft.com/office/word/2010/wordprocessingInk" xmlns:wne="http://schemas.microsoft.com/office/word/2006/wordml" xmlns:wps="http://schemas.microsoft.com/office/word/2010/wordprocessingShape" mc:Ignorable="w14 w15 w16se w16cid w16 w16cex w16sdtdh wp14">
   <w:abstractNum w:abstractNumId="0" w15:restartNumberingAfterBreak="0">
+    <w:nsid w:val="145F4159"/>
+    <w:multiLevelType w:val="hybridMultilevel"/>
+    <w:tmpl w:val="36A82558"/>
+    <w:lvl w:ilvl="0" w:tplc="6D4C6852">
+      <w:start w:val="2"/>
+      <w:numFmt w:val="decimal"/>
+      <w:lvlText w:val="%1.4"/>
+      <w:lvlJc w:val="left"/>
+      <w:pPr>
+        <w:ind w:left="720" w:hanging="360"/>
+      </w:pPr>
+      <w:rPr>
+        <w:rFonts w:hint="default"/>
+      </w:rPr>
+    </w:lvl>
+    <w:lvl w:ilvl="1" w:tplc="FFFFFFFF" w:tentative="1">
+      <w:start w:val="1"/>
+      <w:numFmt w:val="lowerLetter"/>
+      <w:lvlText w:val="%2."/>
+      <w:lvlJc w:val="left"/>
+      <w:pPr>
+        <w:ind w:left="1440" w:hanging="360"/>
+      </w:pPr>
+    </w:lvl>
+    <w:lvl w:ilvl="2" w:tplc="FFFFFFFF" w:tentative="1">
+      <w:start w:val="1"/>
+      <w:numFmt w:val="lowerRoman"/>
+      <w:lvlText w:val="%3."/>
+      <w:lvlJc w:val="right"/>
+      <w:pPr>
+        <w:ind w:left="2160" w:hanging="180"/>
+      </w:pPr>
+    </w:lvl>
+    <w:lvl w:ilvl="3" w:tplc="FFFFFFFF" w:tentative="1">
+      <w:start w:val="1"/>
+      <w:numFmt w:val="decimal"/>
+      <w:lvlText w:val="%4."/>
+      <w:lvlJc w:val="left"/>
+      <w:pPr>
+        <w:ind w:left="2880" w:hanging="360"/>
+      </w:pPr>
+    </w:lvl>
+    <w:lvl w:ilvl="4" w:tplc="FFFFFFFF" w:tentative="1">
+      <w:start w:val="1"/>
+      <w:numFmt w:val="lowerLetter"/>
+      <w:lvlText w:val="%5."/>
+      <w:lvlJc w:val="left"/>
+      <w:pPr>
+        <w:ind w:left="3600" w:hanging="360"/>
+      </w:pPr>
+    </w:lvl>
+    <w:lvl w:ilvl="5" w:tplc="FFFFFFFF" w:tentative="1">
+      <w:start w:val="1"/>
+      <w:numFmt w:val="lowerRoman"/>
+      <w:lvlText w:val="%6."/>
+      <w:lvlJc w:val="right"/>
+      <w:pPr>
+        <w:ind w:left="4320" w:hanging="180"/>
+      </w:pPr>
+    </w:lvl>
+    <w:lvl w:ilvl="6" w:tplc="FFFFFFFF" w:tentative="1">
+      <w:start w:val="1"/>
+      <w:numFmt w:val="decimal"/>
+      <w:lvlText w:val="%7."/>
+      <w:lvlJc w:val="left"/>
+      <w:pPr>
+        <w:ind w:left="5040" w:hanging="360"/>
+      </w:pPr>
+    </w:lvl>
+    <w:lvl w:ilvl="7" w:tplc="FFFFFFFF" w:tentative="1">
+      <w:start w:val="1"/>
+      <w:numFmt w:val="lowerLetter"/>
+      <w:lvlText w:val="%8."/>
+      <w:lvlJc w:val="left"/>
+      <w:pPr>
+        <w:ind w:left="5760" w:hanging="360"/>
+      </w:pPr>
+    </w:lvl>
+    <w:lvl w:ilvl="8" w:tplc="FFFFFFFF" w:tentative="1">
+      <w:start w:val="1"/>
+      <w:numFmt w:val="lowerRoman"/>
+      <w:lvlText w:val="%9."/>
+      <w:lvlJc w:val="right"/>
+      <w:pPr>
+        <w:ind w:left="6480" w:hanging="180"/>
+      </w:pPr>
+    </w:lvl>
+  </w:abstractNum>
+  <w:abstractNum w:abstractNumId="1" w15:restartNumberingAfterBreak="0">
     <w:nsid w:val="276100F1"/>
     <w:multiLevelType w:val="hybridMultilevel"/>
     <w:tmpl w:val="4BC051FC"/>
@@ -1325,7 +2478,7 @@
       </w:pPr>
     </w:lvl>
   </w:abstractNum>
-  <w:abstractNum w:abstractNumId="1" w15:restartNumberingAfterBreak="0">
+  <w:abstractNum w:abstractNumId="2" w15:restartNumberingAfterBreak="0">
     <w:nsid w:val="2ACE4993"/>
     <w:multiLevelType w:val="hybridMultilevel"/>
     <w:tmpl w:val="90964D22"/>
@@ -1414,7 +2567,7 @@
       </w:pPr>
     </w:lvl>
   </w:abstractNum>
-  <w:abstractNum w:abstractNumId="2" w15:restartNumberingAfterBreak="0">
+  <w:abstractNum w:abstractNumId="3" w15:restartNumberingAfterBreak="0">
     <w:nsid w:val="2BEF2A92"/>
     <w:multiLevelType w:val="hybridMultilevel"/>
     <w:tmpl w:val="B6E28D96"/>
@@ -1503,7 +2656,7 @@
       </w:pPr>
     </w:lvl>
   </w:abstractNum>
-  <w:abstractNum w:abstractNumId="3" w15:restartNumberingAfterBreak="0">
+  <w:abstractNum w:abstractNumId="4" w15:restartNumberingAfterBreak="0">
     <w:nsid w:val="2EFA5CA7"/>
     <w:multiLevelType w:val="hybridMultilevel"/>
     <w:tmpl w:val="7B8635DC"/>
@@ -1592,7 +2745,7 @@
       </w:pPr>
     </w:lvl>
   </w:abstractNum>
-  <w:abstractNum w:abstractNumId="4" w15:restartNumberingAfterBreak="0">
+  <w:abstractNum w:abstractNumId="5" w15:restartNumberingAfterBreak="0">
     <w:nsid w:val="2F074C8A"/>
     <w:multiLevelType w:val="hybridMultilevel"/>
     <w:tmpl w:val="33745136"/>
@@ -1681,17 +2834,17 @@
       </w:pPr>
     </w:lvl>
   </w:abstractNum>
-  <w:abstractNum w:abstractNumId="5" w15:restartNumberingAfterBreak="0">
-    <w:nsid w:val="461E38EB"/>
+  <w:abstractNum w:abstractNumId="6" w15:restartNumberingAfterBreak="0">
+    <w:nsid w:val="32837BBE"/>
     <w:multiLevelType w:val="hybridMultilevel"/>
-    <w:tmpl w:val="9F9CB806"/>
-    <w:lvl w:ilvl="0" w:tplc="6E587DFC">
+    <w:tmpl w:val="03505B14"/>
+    <w:lvl w:ilvl="0" w:tplc="2E82ADE0">
       <w:start w:val="2"/>
       <w:numFmt w:val="decimal"/>
-      <w:lvlText w:val="%1"/>
-      <w:lvlJc w:val="left"/>
-      <w:pPr>
-        <w:ind w:left="720" w:hanging="360"/>
+      <w:lvlText w:val="%1.2"/>
+      <w:lvlJc w:val="left"/>
+      <w:pPr>
+        <w:ind w:left="1080" w:hanging="360"/>
       </w:pPr>
       <w:rPr>
         <w:rFonts w:hint="default"/>
@@ -1703,6 +2856,95 @@
       <w:lvlText w:val="%2."/>
       <w:lvlJc w:val="left"/>
       <w:pPr>
+        <w:ind w:left="1800" w:hanging="360"/>
+      </w:pPr>
+    </w:lvl>
+    <w:lvl w:ilvl="2" w:tplc="0410001B" w:tentative="1">
+      <w:start w:val="1"/>
+      <w:numFmt w:val="lowerRoman"/>
+      <w:lvlText w:val="%3."/>
+      <w:lvlJc w:val="right"/>
+      <w:pPr>
+        <w:ind w:left="2520" w:hanging="180"/>
+      </w:pPr>
+    </w:lvl>
+    <w:lvl w:ilvl="3" w:tplc="0410000F" w:tentative="1">
+      <w:start w:val="1"/>
+      <w:numFmt w:val="decimal"/>
+      <w:lvlText w:val="%4."/>
+      <w:lvlJc w:val="left"/>
+      <w:pPr>
+        <w:ind w:left="3240" w:hanging="360"/>
+      </w:pPr>
+    </w:lvl>
+    <w:lvl w:ilvl="4" w:tplc="04100019" w:tentative="1">
+      <w:start w:val="1"/>
+      <w:numFmt w:val="lowerLetter"/>
+      <w:lvlText w:val="%5."/>
+      <w:lvlJc w:val="left"/>
+      <w:pPr>
+        <w:ind w:left="3960" w:hanging="360"/>
+      </w:pPr>
+    </w:lvl>
+    <w:lvl w:ilvl="5" w:tplc="0410001B" w:tentative="1">
+      <w:start w:val="1"/>
+      <w:numFmt w:val="lowerRoman"/>
+      <w:lvlText w:val="%6."/>
+      <w:lvlJc w:val="right"/>
+      <w:pPr>
+        <w:ind w:left="4680" w:hanging="180"/>
+      </w:pPr>
+    </w:lvl>
+    <w:lvl w:ilvl="6" w:tplc="0410000F" w:tentative="1">
+      <w:start w:val="1"/>
+      <w:numFmt w:val="decimal"/>
+      <w:lvlText w:val="%7."/>
+      <w:lvlJc w:val="left"/>
+      <w:pPr>
+        <w:ind w:left="5400" w:hanging="360"/>
+      </w:pPr>
+    </w:lvl>
+    <w:lvl w:ilvl="7" w:tplc="04100019" w:tentative="1">
+      <w:start w:val="1"/>
+      <w:numFmt w:val="lowerLetter"/>
+      <w:lvlText w:val="%8."/>
+      <w:lvlJc w:val="left"/>
+      <w:pPr>
+        <w:ind w:left="6120" w:hanging="360"/>
+      </w:pPr>
+    </w:lvl>
+    <w:lvl w:ilvl="8" w:tplc="0410001B" w:tentative="1">
+      <w:start w:val="1"/>
+      <w:numFmt w:val="lowerRoman"/>
+      <w:lvlText w:val="%9."/>
+      <w:lvlJc w:val="right"/>
+      <w:pPr>
+        <w:ind w:left="6840" w:hanging="180"/>
+      </w:pPr>
+    </w:lvl>
+  </w:abstractNum>
+  <w:abstractNum w:abstractNumId="7" w15:restartNumberingAfterBreak="0">
+    <w:nsid w:val="3AD66A55"/>
+    <w:multiLevelType w:val="hybridMultilevel"/>
+    <w:tmpl w:val="E5A46014"/>
+    <w:lvl w:ilvl="0" w:tplc="2CC8647C">
+      <w:start w:val="2"/>
+      <w:numFmt w:val="decimal"/>
+      <w:lvlText w:val="%1.2"/>
+      <w:lvlJc w:val="left"/>
+      <w:pPr>
+        <w:ind w:left="720" w:hanging="360"/>
+      </w:pPr>
+      <w:rPr>
+        <w:rFonts w:hint="default"/>
+      </w:rPr>
+    </w:lvl>
+    <w:lvl w:ilvl="1" w:tplc="04100019" w:tentative="1">
+      <w:start w:val="1"/>
+      <w:numFmt w:val="lowerLetter"/>
+      <w:lvlText w:val="%2."/>
+      <w:lvlJc w:val="left"/>
+      <w:pPr>
         <w:ind w:left="1440" w:hanging="360"/>
       </w:pPr>
     </w:lvl>
@@ -1770,7 +3012,274 @@
       </w:pPr>
     </w:lvl>
   </w:abstractNum>
-  <w:abstractNum w:abstractNumId="6" w15:restartNumberingAfterBreak="0">
+  <w:abstractNum w:abstractNumId="8" w15:restartNumberingAfterBreak="0">
+    <w:nsid w:val="3CEC6E20"/>
+    <w:multiLevelType w:val="hybridMultilevel"/>
+    <w:tmpl w:val="D5CA23F8"/>
+    <w:lvl w:ilvl="0" w:tplc="F3046632">
+      <w:start w:val="2"/>
+      <w:numFmt w:val="decimal"/>
+      <w:lvlText w:val="%1.3"/>
+      <w:lvlJc w:val="left"/>
+      <w:pPr>
+        <w:ind w:left="720" w:hanging="360"/>
+      </w:pPr>
+      <w:rPr>
+        <w:rFonts w:hint="default"/>
+      </w:rPr>
+    </w:lvl>
+    <w:lvl w:ilvl="1" w:tplc="04100019" w:tentative="1">
+      <w:start w:val="1"/>
+      <w:numFmt w:val="lowerLetter"/>
+      <w:lvlText w:val="%2."/>
+      <w:lvlJc w:val="left"/>
+      <w:pPr>
+        <w:ind w:left="1440" w:hanging="360"/>
+      </w:pPr>
+    </w:lvl>
+    <w:lvl w:ilvl="2" w:tplc="0410001B" w:tentative="1">
+      <w:start w:val="1"/>
+      <w:numFmt w:val="lowerRoman"/>
+      <w:lvlText w:val="%3."/>
+      <w:lvlJc w:val="right"/>
+      <w:pPr>
+        <w:ind w:left="2160" w:hanging="180"/>
+      </w:pPr>
+    </w:lvl>
+    <w:lvl w:ilvl="3" w:tplc="0410000F" w:tentative="1">
+      <w:start w:val="1"/>
+      <w:numFmt w:val="decimal"/>
+      <w:lvlText w:val="%4."/>
+      <w:lvlJc w:val="left"/>
+      <w:pPr>
+        <w:ind w:left="2880" w:hanging="360"/>
+      </w:pPr>
+    </w:lvl>
+    <w:lvl w:ilvl="4" w:tplc="04100019" w:tentative="1">
+      <w:start w:val="1"/>
+      <w:numFmt w:val="lowerLetter"/>
+      <w:lvlText w:val="%5."/>
+      <w:lvlJc w:val="left"/>
+      <w:pPr>
+        <w:ind w:left="3600" w:hanging="360"/>
+      </w:pPr>
+    </w:lvl>
+    <w:lvl w:ilvl="5" w:tplc="0410001B" w:tentative="1">
+      <w:start w:val="1"/>
+      <w:numFmt w:val="lowerRoman"/>
+      <w:lvlText w:val="%6."/>
+      <w:lvlJc w:val="right"/>
+      <w:pPr>
+        <w:ind w:left="4320" w:hanging="180"/>
+      </w:pPr>
+    </w:lvl>
+    <w:lvl w:ilvl="6" w:tplc="0410000F" w:tentative="1">
+      <w:start w:val="1"/>
+      <w:numFmt w:val="decimal"/>
+      <w:lvlText w:val="%7."/>
+      <w:lvlJc w:val="left"/>
+      <w:pPr>
+        <w:ind w:left="5040" w:hanging="360"/>
+      </w:pPr>
+    </w:lvl>
+    <w:lvl w:ilvl="7" w:tplc="04100019" w:tentative="1">
+      <w:start w:val="1"/>
+      <w:numFmt w:val="lowerLetter"/>
+      <w:lvlText w:val="%8."/>
+      <w:lvlJc w:val="left"/>
+      <w:pPr>
+        <w:ind w:left="5760" w:hanging="360"/>
+      </w:pPr>
+    </w:lvl>
+    <w:lvl w:ilvl="8" w:tplc="0410001B" w:tentative="1">
+      <w:start w:val="1"/>
+      <w:numFmt w:val="lowerRoman"/>
+      <w:lvlText w:val="%9."/>
+      <w:lvlJc w:val="right"/>
+      <w:pPr>
+        <w:ind w:left="6480" w:hanging="180"/>
+      </w:pPr>
+    </w:lvl>
+  </w:abstractNum>
+  <w:abstractNum w:abstractNumId="9" w15:restartNumberingAfterBreak="0">
+    <w:nsid w:val="461E38EB"/>
+    <w:multiLevelType w:val="hybridMultilevel"/>
+    <w:tmpl w:val="0F601178"/>
+    <w:lvl w:ilvl="0" w:tplc="6E587DFC">
+      <w:start w:val="2"/>
+      <w:numFmt w:val="decimal"/>
+      <w:lvlText w:val="%1"/>
+      <w:lvlJc w:val="left"/>
+      <w:pPr>
+        <w:ind w:left="720" w:hanging="360"/>
+      </w:pPr>
+      <w:rPr>
+        <w:rFonts w:hint="default"/>
+      </w:rPr>
+    </w:lvl>
+    <w:lvl w:ilvl="1" w:tplc="04100019" w:tentative="1">
+      <w:start w:val="1"/>
+      <w:numFmt w:val="lowerLetter"/>
+      <w:lvlText w:val="%2."/>
+      <w:lvlJc w:val="left"/>
+      <w:pPr>
+        <w:ind w:left="1440" w:hanging="360"/>
+      </w:pPr>
+    </w:lvl>
+    <w:lvl w:ilvl="2" w:tplc="0410001B" w:tentative="1">
+      <w:start w:val="1"/>
+      <w:numFmt w:val="lowerRoman"/>
+      <w:lvlText w:val="%3."/>
+      <w:lvlJc w:val="right"/>
+      <w:pPr>
+        <w:ind w:left="2160" w:hanging="180"/>
+      </w:pPr>
+    </w:lvl>
+    <w:lvl w:ilvl="3" w:tplc="0410000F" w:tentative="1">
+      <w:start w:val="1"/>
+      <w:numFmt w:val="decimal"/>
+      <w:lvlText w:val="%4."/>
+      <w:lvlJc w:val="left"/>
+      <w:pPr>
+        <w:ind w:left="2880" w:hanging="360"/>
+      </w:pPr>
+    </w:lvl>
+    <w:lvl w:ilvl="4" w:tplc="04100019" w:tentative="1">
+      <w:start w:val="1"/>
+      <w:numFmt w:val="lowerLetter"/>
+      <w:lvlText w:val="%5."/>
+      <w:lvlJc w:val="left"/>
+      <w:pPr>
+        <w:ind w:left="3600" w:hanging="360"/>
+      </w:pPr>
+    </w:lvl>
+    <w:lvl w:ilvl="5" w:tplc="0410001B" w:tentative="1">
+      <w:start w:val="1"/>
+      <w:numFmt w:val="lowerRoman"/>
+      <w:lvlText w:val="%6."/>
+      <w:lvlJc w:val="right"/>
+      <w:pPr>
+        <w:ind w:left="4320" w:hanging="180"/>
+      </w:pPr>
+    </w:lvl>
+    <w:lvl w:ilvl="6" w:tplc="0410000F" w:tentative="1">
+      <w:start w:val="1"/>
+      <w:numFmt w:val="decimal"/>
+      <w:lvlText w:val="%7."/>
+      <w:lvlJc w:val="left"/>
+      <w:pPr>
+        <w:ind w:left="5040" w:hanging="360"/>
+      </w:pPr>
+    </w:lvl>
+    <w:lvl w:ilvl="7" w:tplc="04100019" w:tentative="1">
+      <w:start w:val="1"/>
+      <w:numFmt w:val="lowerLetter"/>
+      <w:lvlText w:val="%8."/>
+      <w:lvlJc w:val="left"/>
+      <w:pPr>
+        <w:ind w:left="5760" w:hanging="360"/>
+      </w:pPr>
+    </w:lvl>
+    <w:lvl w:ilvl="8" w:tplc="0410001B" w:tentative="1">
+      <w:start w:val="1"/>
+      <w:numFmt w:val="lowerRoman"/>
+      <w:lvlText w:val="%9."/>
+      <w:lvlJc w:val="right"/>
+      <w:pPr>
+        <w:ind w:left="6480" w:hanging="180"/>
+      </w:pPr>
+    </w:lvl>
+  </w:abstractNum>
+  <w:abstractNum w:abstractNumId="10" w15:restartNumberingAfterBreak="0">
+    <w:nsid w:val="4F9A0718"/>
+    <w:multiLevelType w:val="hybridMultilevel"/>
+    <w:tmpl w:val="07327402"/>
+    <w:lvl w:ilvl="0" w:tplc="FFFFFFFF">
+      <w:start w:val="2"/>
+      <w:numFmt w:val="decimal"/>
+      <w:lvlText w:val="%1.2"/>
+      <w:lvlJc w:val="left"/>
+      <w:pPr>
+        <w:ind w:left="720" w:hanging="360"/>
+      </w:pPr>
+      <w:rPr>
+        <w:rFonts w:hint="default"/>
+      </w:rPr>
+    </w:lvl>
+    <w:lvl w:ilvl="1" w:tplc="FFFFFFFF" w:tentative="1">
+      <w:start w:val="1"/>
+      <w:numFmt w:val="lowerLetter"/>
+      <w:lvlText w:val="%2."/>
+      <w:lvlJc w:val="left"/>
+      <w:pPr>
+        <w:ind w:left="1440" w:hanging="360"/>
+      </w:pPr>
+    </w:lvl>
+    <w:lvl w:ilvl="2" w:tplc="FFFFFFFF" w:tentative="1">
+      <w:start w:val="1"/>
+      <w:numFmt w:val="lowerRoman"/>
+      <w:lvlText w:val="%3."/>
+      <w:lvlJc w:val="right"/>
+      <w:pPr>
+        <w:ind w:left="2160" w:hanging="180"/>
+      </w:pPr>
+    </w:lvl>
+    <w:lvl w:ilvl="3" w:tplc="FFFFFFFF" w:tentative="1">
+      <w:start w:val="1"/>
+      <w:numFmt w:val="decimal"/>
+      <w:lvlText w:val="%4."/>
+      <w:lvlJc w:val="left"/>
+      <w:pPr>
+        <w:ind w:left="2880" w:hanging="360"/>
+      </w:pPr>
+    </w:lvl>
+    <w:lvl w:ilvl="4" w:tplc="FFFFFFFF" w:tentative="1">
+      <w:start w:val="1"/>
+      <w:numFmt w:val="lowerLetter"/>
+      <w:lvlText w:val="%5."/>
+      <w:lvlJc w:val="left"/>
+      <w:pPr>
+        <w:ind w:left="3600" w:hanging="360"/>
+      </w:pPr>
+    </w:lvl>
+    <w:lvl w:ilvl="5" w:tplc="FFFFFFFF" w:tentative="1">
+      <w:start w:val="1"/>
+      <w:numFmt w:val="lowerRoman"/>
+      <w:lvlText w:val="%6."/>
+      <w:lvlJc w:val="right"/>
+      <w:pPr>
+        <w:ind w:left="4320" w:hanging="180"/>
+      </w:pPr>
+    </w:lvl>
+    <w:lvl w:ilvl="6" w:tplc="FFFFFFFF" w:tentative="1">
+      <w:start w:val="1"/>
+      <w:numFmt w:val="decimal"/>
+      <w:lvlText w:val="%7."/>
+      <w:lvlJc w:val="left"/>
+      <w:pPr>
+        <w:ind w:left="5040" w:hanging="360"/>
+      </w:pPr>
+    </w:lvl>
+    <w:lvl w:ilvl="7" w:tplc="FFFFFFFF" w:tentative="1">
+      <w:start w:val="1"/>
+      <w:numFmt w:val="lowerLetter"/>
+      <w:lvlText w:val="%8."/>
+      <w:lvlJc w:val="left"/>
+      <w:pPr>
+        <w:ind w:left="5760" w:hanging="360"/>
+      </w:pPr>
+    </w:lvl>
+    <w:lvl w:ilvl="8" w:tplc="FFFFFFFF" w:tentative="1">
+      <w:start w:val="1"/>
+      <w:numFmt w:val="lowerRoman"/>
+      <w:lvlText w:val="%9."/>
+      <w:lvlJc w:val="right"/>
+      <w:pPr>
+        <w:ind w:left="6480" w:hanging="180"/>
+      </w:pPr>
+    </w:lvl>
+  </w:abstractNum>
+  <w:abstractNum w:abstractNumId="11" w15:restartNumberingAfterBreak="0">
     <w:nsid w:val="50C30181"/>
     <w:multiLevelType w:val="hybridMultilevel"/>
     <w:tmpl w:val="C42EC300"/>
@@ -1859,7 +3368,7 @@
       </w:pPr>
     </w:lvl>
   </w:abstractNum>
-  <w:abstractNum w:abstractNumId="7" w15:restartNumberingAfterBreak="0">
+  <w:abstractNum w:abstractNumId="12" w15:restartNumberingAfterBreak="0">
     <w:nsid w:val="558178FC"/>
     <w:multiLevelType w:val="hybridMultilevel"/>
     <w:tmpl w:val="7B8635DC"/>
@@ -1948,7 +3457,7 @@
       </w:pPr>
     </w:lvl>
   </w:abstractNum>
-  <w:abstractNum w:abstractNumId="8" w15:restartNumberingAfterBreak="0">
+  <w:abstractNum w:abstractNumId="13" w15:restartNumberingAfterBreak="0">
     <w:nsid w:val="58724EF1"/>
     <w:multiLevelType w:val="hybridMultilevel"/>
     <w:tmpl w:val="817E4F3C"/>
@@ -2037,7 +3546,7 @@
       </w:pPr>
     </w:lvl>
   </w:abstractNum>
-  <w:abstractNum w:abstractNumId="9" w15:restartNumberingAfterBreak="0">
+  <w:abstractNum w:abstractNumId="14" w15:restartNumberingAfterBreak="0">
     <w:nsid w:val="6E557A5B"/>
     <w:multiLevelType w:val="hybridMultilevel"/>
     <w:tmpl w:val="D01C7E2E"/>
@@ -2129,10 +3638,99 @@
       </w:pPr>
     </w:lvl>
   </w:abstractNum>
-  <w:abstractNum w:abstractNumId="10" w15:restartNumberingAfterBreak="0">
+  <w:abstractNum w:abstractNumId="15" w15:restartNumberingAfterBreak="0">
+    <w:nsid w:val="721851A5"/>
+    <w:multiLevelType w:val="hybridMultilevel"/>
+    <w:tmpl w:val="BC84A5B4"/>
+    <w:lvl w:ilvl="0" w:tplc="FFFFFFFF">
+      <w:start w:val="2"/>
+      <w:numFmt w:val="decimal"/>
+      <w:lvlText w:val="%1.1"/>
+      <w:lvlJc w:val="left"/>
+      <w:pPr>
+        <w:ind w:left="720" w:hanging="360"/>
+      </w:pPr>
+      <w:rPr>
+        <w:rFonts w:hint="default"/>
+      </w:rPr>
+    </w:lvl>
+    <w:lvl w:ilvl="1" w:tplc="FFFFFFFF" w:tentative="1">
+      <w:start w:val="1"/>
+      <w:numFmt w:val="lowerLetter"/>
+      <w:lvlText w:val="%2."/>
+      <w:lvlJc w:val="left"/>
+      <w:pPr>
+        <w:ind w:left="1440" w:hanging="360"/>
+      </w:pPr>
+    </w:lvl>
+    <w:lvl w:ilvl="2" w:tplc="FFFFFFFF" w:tentative="1">
+      <w:start w:val="1"/>
+      <w:numFmt w:val="lowerRoman"/>
+      <w:lvlText w:val="%3."/>
+      <w:lvlJc w:val="right"/>
+      <w:pPr>
+        <w:ind w:left="2160" w:hanging="180"/>
+      </w:pPr>
+    </w:lvl>
+    <w:lvl w:ilvl="3" w:tplc="FFFFFFFF" w:tentative="1">
+      <w:start w:val="1"/>
+      <w:numFmt w:val="decimal"/>
+      <w:lvlText w:val="%4."/>
+      <w:lvlJc w:val="left"/>
+      <w:pPr>
+        <w:ind w:left="2880" w:hanging="360"/>
+      </w:pPr>
+    </w:lvl>
+    <w:lvl w:ilvl="4" w:tplc="FFFFFFFF" w:tentative="1">
+      <w:start w:val="1"/>
+      <w:numFmt w:val="lowerLetter"/>
+      <w:lvlText w:val="%5."/>
+      <w:lvlJc w:val="left"/>
+      <w:pPr>
+        <w:ind w:left="3600" w:hanging="360"/>
+      </w:pPr>
+    </w:lvl>
+    <w:lvl w:ilvl="5" w:tplc="FFFFFFFF" w:tentative="1">
+      <w:start w:val="1"/>
+      <w:numFmt w:val="lowerRoman"/>
+      <w:lvlText w:val="%6."/>
+      <w:lvlJc w:val="right"/>
+      <w:pPr>
+        <w:ind w:left="4320" w:hanging="180"/>
+      </w:pPr>
+    </w:lvl>
+    <w:lvl w:ilvl="6" w:tplc="FFFFFFFF" w:tentative="1">
+      <w:start w:val="1"/>
+      <w:numFmt w:val="decimal"/>
+      <w:lvlText w:val="%7."/>
+      <w:lvlJc w:val="left"/>
+      <w:pPr>
+        <w:ind w:left="5040" w:hanging="360"/>
+      </w:pPr>
+    </w:lvl>
+    <w:lvl w:ilvl="7" w:tplc="FFFFFFFF" w:tentative="1">
+      <w:start w:val="1"/>
+      <w:numFmt w:val="lowerLetter"/>
+      <w:lvlText w:val="%8."/>
+      <w:lvlJc w:val="left"/>
+      <w:pPr>
+        <w:ind w:left="5760" w:hanging="360"/>
+      </w:pPr>
+    </w:lvl>
+    <w:lvl w:ilvl="8" w:tplc="FFFFFFFF" w:tentative="1">
+      <w:start w:val="1"/>
+      <w:numFmt w:val="lowerRoman"/>
+      <w:lvlText w:val="%9."/>
+      <w:lvlJc w:val="right"/>
+      <w:pPr>
+        <w:ind w:left="6480" w:hanging="180"/>
+      </w:pPr>
+    </w:lvl>
+  </w:abstractNum>
+  <w:abstractNum w:abstractNumId="16" w15:restartNumberingAfterBreak="0">
     <w:nsid w:val="7A81030B"/>
     <w:multiLevelType w:val="hybridMultilevel"/>
-    <w:tmpl w:val="DEEEED7E"/>
+    <w:tmpl w:val="2BA22CD4"/>
     <w:lvl w:ilvl="0" w:tplc="0410000F">
       <w:start w:val="1"/>
       <w:numFmt w:val="decimal"/>
@@ -2212,41 +3810,243 @@
       <w:lvlJc w:val="right"/>
       <w:pPr>
         <w:ind w:left="6480" w:hanging="180"/>
+      </w:pPr>
+    </w:lvl>
+  </w:abstractNum>
+  <w:abstractNum w:abstractNumId="17" w15:restartNumberingAfterBreak="0">
+    <w:nsid w:val="7C1633D7"/>
+    <w:multiLevelType w:val="hybridMultilevel"/>
+    <w:tmpl w:val="BC84A5B4"/>
+    <w:lvl w:ilvl="0" w:tplc="5A026E18">
+      <w:start w:val="2"/>
+      <w:numFmt w:val="decimal"/>
+      <w:lvlText w:val="%1.1"/>
+      <w:lvlJc w:val="left"/>
+      <w:pPr>
+        <w:ind w:left="720" w:hanging="360"/>
+      </w:pPr>
+      <w:rPr>
+        <w:rFonts w:hint="default"/>
+      </w:rPr>
+    </w:lvl>
+    <w:lvl w:ilvl="1" w:tplc="04100019" w:tentative="1">
+      <w:start w:val="1"/>
+      <w:numFmt w:val="lowerLetter"/>
+      <w:lvlText w:val="%2."/>
+      <w:lvlJc w:val="left"/>
+      <w:pPr>
+        <w:ind w:left="1440" w:hanging="360"/>
+      </w:pPr>
+    </w:lvl>
+    <w:lvl w:ilvl="2" w:tplc="0410001B" w:tentative="1">
+      <w:start w:val="1"/>
+      <w:numFmt w:val="lowerRoman"/>
+      <w:lvlText w:val="%3."/>
+      <w:lvlJc w:val="right"/>
+      <w:pPr>
+        <w:ind w:left="2160" w:hanging="180"/>
+      </w:pPr>
+    </w:lvl>
+    <w:lvl w:ilvl="3" w:tplc="0410000F" w:tentative="1">
+      <w:start w:val="1"/>
+      <w:numFmt w:val="decimal"/>
+      <w:lvlText w:val="%4."/>
+      <w:lvlJc w:val="left"/>
+      <w:pPr>
+        <w:ind w:left="2880" w:hanging="360"/>
+      </w:pPr>
+    </w:lvl>
+    <w:lvl w:ilvl="4" w:tplc="04100019" w:tentative="1">
+      <w:start w:val="1"/>
+      <w:numFmt w:val="lowerLetter"/>
+      <w:lvlText w:val="%5."/>
+      <w:lvlJc w:val="left"/>
+      <w:pPr>
+        <w:ind w:left="3600" w:hanging="360"/>
+      </w:pPr>
+    </w:lvl>
+    <w:lvl w:ilvl="5" w:tplc="0410001B" w:tentative="1">
+      <w:start w:val="1"/>
+      <w:numFmt w:val="lowerRoman"/>
+      <w:lvlText w:val="%6."/>
+      <w:lvlJc w:val="right"/>
+      <w:pPr>
+        <w:ind w:left="4320" w:hanging="180"/>
+      </w:pPr>
+    </w:lvl>
+    <w:lvl w:ilvl="6" w:tplc="0410000F" w:tentative="1">
+      <w:start w:val="1"/>
+      <w:numFmt w:val="decimal"/>
+      <w:lvlText w:val="%7."/>
+      <w:lvlJc w:val="left"/>
+      <w:pPr>
+        <w:ind w:left="5040" w:hanging="360"/>
+      </w:pPr>
+    </w:lvl>
+    <w:lvl w:ilvl="7" w:tplc="04100019" w:tentative="1">
+      <w:start w:val="1"/>
+      <w:numFmt w:val="lowerLetter"/>
+      <w:lvlText w:val="%8."/>
+      <w:lvlJc w:val="left"/>
+      <w:pPr>
+        <w:ind w:left="5760" w:hanging="360"/>
+      </w:pPr>
+    </w:lvl>
+    <w:lvl w:ilvl="8" w:tplc="0410001B" w:tentative="1">
+      <w:start w:val="1"/>
+      <w:numFmt w:val="lowerRoman"/>
+      <w:lvlText w:val="%9."/>
+      <w:lvlJc w:val="right"/>
+      <w:pPr>
+        <w:ind w:left="6480" w:hanging="180"/>
+      </w:pPr>
+    </w:lvl>
+  </w:abstractNum>
+  <w:abstractNum w:abstractNumId="18" w15:restartNumberingAfterBreak="0">
+    <w:nsid w:val="7D493133"/>
+    <w:multiLevelType w:val="hybridMultilevel"/>
+    <w:tmpl w:val="A404AF30"/>
+    <w:lvl w:ilvl="0" w:tplc="5A026E18">
+      <w:start w:val="2"/>
+      <w:numFmt w:val="decimal"/>
+      <w:lvlText w:val="%1.1"/>
+      <w:lvlJc w:val="left"/>
+      <w:pPr>
+        <w:ind w:left="1068" w:hanging="360"/>
+      </w:pPr>
+      <w:rPr>
+        <w:rFonts w:hint="default"/>
+      </w:rPr>
+    </w:lvl>
+    <w:lvl w:ilvl="1" w:tplc="FFFFFFFF" w:tentative="1">
+      <w:start w:val="1"/>
+      <w:numFmt w:val="lowerLetter"/>
+      <w:lvlText w:val="%2."/>
+      <w:lvlJc w:val="left"/>
+      <w:pPr>
+        <w:ind w:left="1788" w:hanging="360"/>
+      </w:pPr>
+    </w:lvl>
+    <w:lvl w:ilvl="2" w:tplc="FFFFFFFF" w:tentative="1">
+      <w:start w:val="1"/>
+      <w:numFmt w:val="lowerRoman"/>
+      <w:lvlText w:val="%3."/>
+      <w:lvlJc w:val="right"/>
+      <w:pPr>
+        <w:ind w:left="2508" w:hanging="180"/>
+      </w:pPr>
+    </w:lvl>
+    <w:lvl w:ilvl="3" w:tplc="FFFFFFFF" w:tentative="1">
+      <w:start w:val="1"/>
+      <w:numFmt w:val="decimal"/>
+      <w:lvlText w:val="%4."/>
+      <w:lvlJc w:val="left"/>
+      <w:pPr>
+        <w:ind w:left="3228" w:hanging="360"/>
+      </w:pPr>
+    </w:lvl>
+    <w:lvl w:ilvl="4" w:tplc="FFFFFFFF" w:tentative="1">
+      <w:start w:val="1"/>
+      <w:numFmt w:val="lowerLetter"/>
+      <w:lvlText w:val="%5."/>
+      <w:lvlJc w:val="left"/>
+      <w:pPr>
+        <w:ind w:left="3948" w:hanging="360"/>
+      </w:pPr>
+    </w:lvl>
+    <w:lvl w:ilvl="5" w:tplc="FFFFFFFF" w:tentative="1">
+      <w:start w:val="1"/>
+      <w:numFmt w:val="lowerRoman"/>
+      <w:lvlText w:val="%6."/>
+      <w:lvlJc w:val="right"/>
+      <w:pPr>
+        <w:ind w:left="4668" w:hanging="180"/>
+      </w:pPr>
+    </w:lvl>
+    <w:lvl w:ilvl="6" w:tplc="FFFFFFFF" w:tentative="1">
+      <w:start w:val="1"/>
+      <w:numFmt w:val="decimal"/>
+      <w:lvlText w:val="%7."/>
+      <w:lvlJc w:val="left"/>
+      <w:pPr>
+        <w:ind w:left="5388" w:hanging="360"/>
+      </w:pPr>
+    </w:lvl>
+    <w:lvl w:ilvl="7" w:tplc="FFFFFFFF" w:tentative="1">
+      <w:start w:val="1"/>
+      <w:numFmt w:val="lowerLetter"/>
+      <w:lvlText w:val="%8."/>
+      <w:lvlJc w:val="left"/>
+      <w:pPr>
+        <w:ind w:left="6108" w:hanging="360"/>
+      </w:pPr>
+    </w:lvl>
+    <w:lvl w:ilvl="8" w:tplc="FFFFFFFF" w:tentative="1">
+      <w:start w:val="1"/>
+      <w:numFmt w:val="lowerRoman"/>
+      <w:lvlText w:val="%9."/>
+      <w:lvlJc w:val="right"/>
+      <w:pPr>
+        <w:ind w:left="6828" w:hanging="180"/>
       </w:pPr>
     </w:lvl>
   </w:abstractNum>
   <w:num w:numId="1" w16cid:durableId="206532514">
+    <w:abstractNumId w:val="16"/>
+  </w:num>
+  <w:num w:numId="2" w16cid:durableId="1272859096">
+    <w:abstractNumId w:val="3"/>
+  </w:num>
+  <w:num w:numId="3" w16cid:durableId="429854261">
+    <w:abstractNumId w:val="2"/>
+  </w:num>
+  <w:num w:numId="4" w16cid:durableId="1791582853">
+    <w:abstractNumId w:val="13"/>
+  </w:num>
+  <w:num w:numId="5" w16cid:durableId="718435694">
+    <w:abstractNumId w:val="12"/>
+  </w:num>
+  <w:num w:numId="6" w16cid:durableId="1146900575">
+    <w:abstractNumId w:val="1"/>
+  </w:num>
+  <w:num w:numId="7" w16cid:durableId="1203666686">
+    <w:abstractNumId w:val="4"/>
+  </w:num>
+  <w:num w:numId="8" w16cid:durableId="1949771852">
+    <w:abstractNumId w:val="5"/>
+  </w:num>
+  <w:num w:numId="9" w16cid:durableId="1153645166">
+    <w:abstractNumId w:val="11"/>
+  </w:num>
+  <w:num w:numId="10" w16cid:durableId="1386414225">
+    <w:abstractNumId w:val="14"/>
+  </w:num>
+  <w:num w:numId="11" w16cid:durableId="749543387">
+    <w:abstractNumId w:val="9"/>
+  </w:num>
+  <w:num w:numId="12" w16cid:durableId="606542482">
+    <w:abstractNumId w:val="18"/>
+  </w:num>
+  <w:num w:numId="13" w16cid:durableId="2073657305">
+    <w:abstractNumId w:val="17"/>
+  </w:num>
+  <w:num w:numId="14" w16cid:durableId="1565607776">
+    <w:abstractNumId w:val="15"/>
+  </w:num>
+  <w:num w:numId="15" w16cid:durableId="822159223">
+    <w:abstractNumId w:val="7"/>
+  </w:num>
+  <w:num w:numId="16" w16cid:durableId="1476146699">
     <w:abstractNumId w:val="10"/>
   </w:num>
-  <w:num w:numId="2" w16cid:durableId="1272859096">
-    <w:abstractNumId w:val="2"/>
+  <w:num w:numId="17" w16cid:durableId="1536236506">
+    <w:abstractNumId w:val="6"/>
   </w:num>
-  <w:num w:numId="3" w16cid:durableId="429854261">
-    <w:abstractNumId w:val="1"/>
-  </w:num>
-  <w:num w:numId="4" w16cid:durableId="1791582853">
+  <w:num w:numId="18" w16cid:durableId="508108429">
     <w:abstractNumId w:val="8"/>
   </w:num>
-  <w:num w:numId="5" w16cid:durableId="718435694">
-    <w:abstractNumId w:val="7"/>
-  </w:num>
-  <w:num w:numId="6" w16cid:durableId="1146900575">
+  <w:num w:numId="19" w16cid:durableId="793135956">
     <w:abstractNumId w:val="0"/>
-  </w:num>
-  <w:num w:numId="7" w16cid:durableId="1203666686">
-    <w:abstractNumId w:val="3"/>
-  </w:num>
-  <w:num w:numId="8" w16cid:durableId="1949771852">
-    <w:abstractNumId w:val="4"/>
-  </w:num>
-  <w:num w:numId="9" w16cid:durableId="1153645166">
-    <w:abstractNumId w:val="6"/>
-  </w:num>
-  <w:num w:numId="10" w16cid:durableId="1386414225">
-    <w:abstractNumId w:val="9"/>
-  </w:num>
-  <w:num w:numId="11" w16cid:durableId="749543387">
-    <w:abstractNumId w:val="5"/>
   </w:num>
 </w:numbering>
 </file>
@@ -3053,4 +4853,16 @@
     </a:ext>
   </a:extLst>
 </a:theme>
+</file>
+
+<file path=customXml/item1.xml><?xml version="1.0" encoding="utf-8"?>
+<b:Sources xmlns:b="http://schemas.openxmlformats.org/officeDocument/2006/bibliography" xmlns="http://schemas.openxmlformats.org/officeDocument/2006/bibliography" SelectedStyle="\APASixthEditionOfficeOnline.xsl" StyleName="APA" Version="6"/>
+</file>
+
+<file path=customXml/itemProps1.xml><?xml version="1.0" encoding="utf-8"?>
+<ds:datastoreItem xmlns:ds="http://schemas.openxmlformats.org/officeDocument/2006/customXml" ds:itemID="{DDB15E66-25D2-440A-8AF2-0DA0DEB3A153}">
+  <ds:schemaRefs>
+    <ds:schemaRef ds:uri="http://schemas.openxmlformats.org/officeDocument/2006/bibliography"/>
+  </ds:schemaRefs>
+</ds:datastoreItem>
 </file>
</xml_diff>